<commit_message>
Use "ingress" network instead of "mesh" network to be consistent with Docker terminology.  Fixes: #73.
</commit_message>
<xml_diff>
--- a/Doc/Cluster Proxies.docx
+++ b/Doc/Cluster Proxies.docx
@@ -1,6 +1,6 @@
 
 <file path=word/document.xml><?xml version="1.0" encoding="utf-8"?>
-<w:document xmlns:wpc="http://schemas.microsoft.com/office/word/2010/wordprocessingCanvas" xmlns:cx="http://schemas.microsoft.com/office/drawing/2014/chartex" xmlns:cx1="http://schemas.microsoft.com/office/drawing/2015/9/8/chartex" xmlns:cx2="http://schemas.microsoft.com/office/drawing/2015/10/21/chartex" xmlns:cx3="http://schemas.microsoft.com/office/drawing/2016/5/9/chartex" xmlns:cx4="http://schemas.microsoft.com/office/drawing/2016/5/10/chartex" xmlns:cx5="http://schemas.microsoft.com/office/drawing/2016/5/11/chartex" xmlns:cx6="http://schemas.microsoft.com/office/drawing/2016/5/12/chartex" xmlns:cx7="http://schemas.microsoft.com/office/drawing/2016/5/13/chartex" xmlns:cx8="http://schemas.microsoft.com/office/drawing/2016/5/14/chartex" xmlns:mc="http://schemas.openxmlformats.org/markup-compatibility/2006" xmlns:o="urn:schemas-microsoft-com:office:office" xmlns:r="http://schemas.openxmlformats.org/officeDocument/2006/relationships" xmlns:m="http://schemas.openxmlformats.org/officeDocument/2006/math" xmlns:v="urn:schemas-microsoft-com:vml" xmlns:wp14="http://schemas.microsoft.com/office/word/2010/wordprocessingDrawing" xmlns:wp="http://schemas.openxmlformats.org/drawingml/2006/wordprocessingDrawing" xmlns:w10="urn:schemas-microsoft-com:office:word" xmlns:w="http://schemas.openxmlformats.org/wordprocessingml/2006/main" xmlns:w14="http://schemas.microsoft.com/office/word/2010/wordml" xmlns:w15="http://schemas.microsoft.com/office/word/2012/wordml" xmlns:w16se="http://schemas.microsoft.com/office/word/2015/wordml/symex" xmlns:wpg="http://schemas.microsoft.com/office/word/2010/wordprocessingGroup" xmlns:wpi="http://schemas.microsoft.com/office/word/2010/wordprocessingInk" xmlns:wne="http://schemas.microsoft.com/office/word/2006/wordml" xmlns:wps="http://schemas.microsoft.com/office/word/2010/wordprocessingShape" mc:Ignorable="w14 w15 w16se wp14">
+<w:document xmlns:wpc="http://schemas.microsoft.com/office/word/2010/wordprocessingCanvas" xmlns:cx="http://schemas.microsoft.com/office/drawing/2014/chartex" xmlns:cx1="http://schemas.microsoft.com/office/drawing/2015/9/8/chartex" xmlns:cx2="http://schemas.microsoft.com/office/drawing/2015/10/21/chartex" xmlns:cx3="http://schemas.microsoft.com/office/drawing/2016/5/9/chartex" xmlns:cx4="http://schemas.microsoft.com/office/drawing/2016/5/10/chartex" xmlns:cx5="http://schemas.microsoft.com/office/drawing/2016/5/11/chartex" xmlns:cx6="http://schemas.microsoft.com/office/drawing/2016/5/12/chartex" xmlns:cx7="http://schemas.microsoft.com/office/drawing/2016/5/13/chartex" xmlns:cx8="http://schemas.microsoft.com/office/drawing/2016/5/14/chartex" xmlns:mc="http://schemas.openxmlformats.org/markup-compatibility/2006" xmlns:aink="http://schemas.microsoft.com/office/drawing/2016/ink" xmlns:o="urn:schemas-microsoft-com:office:office" xmlns:r="http://schemas.openxmlformats.org/officeDocument/2006/relationships" xmlns:m="http://schemas.openxmlformats.org/officeDocument/2006/math" xmlns:v="urn:schemas-microsoft-com:vml" xmlns:wp14="http://schemas.microsoft.com/office/word/2010/wordprocessingDrawing" xmlns:wp="http://schemas.openxmlformats.org/drawingml/2006/wordprocessingDrawing" xmlns:w10="urn:schemas-microsoft-com:office:word" xmlns:w="http://schemas.openxmlformats.org/wordprocessingml/2006/main" xmlns:w14="http://schemas.microsoft.com/office/word/2010/wordml" xmlns:w15="http://schemas.microsoft.com/office/word/2012/wordml" xmlns:w16se="http://schemas.microsoft.com/office/word/2015/wordml/symex" xmlns:wpg="http://schemas.microsoft.com/office/word/2010/wordprocessingGroup" xmlns:wpi="http://schemas.microsoft.com/office/word/2010/wordprocessingInk" xmlns:wne="http://schemas.microsoft.com/office/word/2006/wordml" xmlns:wps="http://schemas.microsoft.com/office/word/2010/wordprocessingShape" mc:Ignorable="w14 w15 w16se wp14">
   <w:body>
     <w:p>
       <w:pPr>
@@ -20,7 +20,13 @@
     </w:p>
     <w:p>
       <w:r>
-        <w:t>A key requirement for production clusters is be able to effectively route external (Internet) traffic to cluster services, implementing load balancing and fail-over.  The Docker mesh network provides this for Docker swarm mode services, but this works only for containers that are attached to an overlay network.  External traffic is not implicitly supported.</w:t>
+        <w:t xml:space="preserve">A key requirement for production clusters is be able to effectively route external (Internet) traffic to cluster services, implementing load balancing and fail-over.  The Docker </w:t>
+      </w:r>
+      <w:r>
+        <w:t>ingress</w:t>
+      </w:r>
+      <w:r>
+        <w:t xml:space="preserve"> network provides this for Docker swarm mode services, but this works only for containers that are attached to an overlay network.  External traffic is not implicitly supported.</w:t>
       </w:r>
     </w:p>
     <w:p>
@@ -133,8 +139,6 @@
         <w:ind w:left="3240" w:hanging="2880"/>
       </w:pPr>
       <w:hyperlink r:id="rId13" w:history="1">
-        <w:bookmarkStart w:id="0" w:name="_GoBack"/>
-        <w:bookmarkEnd w:id="0"/>
         <w:r>
           <w:rPr>
             <w:rStyle w:val="Hyperlink"/>
@@ -202,7 +206,13 @@
         <w:t xml:space="preserve"> </w:t>
       </w:r>
       <w:r>
-        <w:t xml:space="preserve">on the Docker mesh network.  This is a relatively static proxy that will only need to be updated when manager nodes are added or removed.  This deploys </w:t>
+        <w:t xml:space="preserve">on the Docker </w:t>
+      </w:r>
+      <w:r>
+        <w:t>ingress</w:t>
+      </w:r>
+      <w:r>
+        <w:t xml:space="preserve"> network.  This is a relatively static proxy that will only need to be updated when manager nodes are added or removed.  This deploys </w:t>
       </w:r>
       <w:r>
         <w:t>as</w:t>
@@ -286,7 +296,13 @@
         <w:t>100-11199</w:t>
       </w:r>
       <w:r>
-        <w:t xml:space="preserve"> on the Docker mesh network.</w:t>
+        <w:t xml:space="preserve"> on the Docker </w:t>
+      </w:r>
+      <w:r>
+        <w:t>ingress</w:t>
+      </w:r>
+      <w:r>
+        <w:t xml:space="preserve"> network.</w:t>
       </w:r>
       <w:r>
         <w:t xml:space="preserve">  Port </w:t>
@@ -466,7 +482,13 @@
         <w:t>200-11299</w:t>
       </w:r>
       <w:r>
-        <w:t xml:space="preserve"> on the Docker mesh network.  </w:t>
+        <w:t xml:space="preserve"> on the Docker </w:t>
+      </w:r>
+      <w:r>
+        <w:t>ingress</w:t>
+      </w:r>
+      <w:r>
+        <w:t xml:space="preserve"> network.  </w:t>
       </w:r>
       <w:r>
         <w:t xml:space="preserve">Port </w:t>
@@ -596,7 +618,13 @@
         <w:br/>
       </w:r>
       <w:r>
-        <w:t xml:space="preserve">This is intended for situations where standard Docker mesh routing is insufficient.  A typical situation is when a stateful service needs to be deployed as individual containers for manageability and clients require a single URL to the containers as a group that will load balance and fail-over properly.  This deploys as the </w:t>
+        <w:t xml:space="preserve">This is intended for situations where standard Docker </w:t>
+      </w:r>
+      <w:r>
+        <w:t>ingress</w:t>
+      </w:r>
+      <w:r>
+        <w:t xml:space="preserve"> routing is insufficient.  A typical situation is when a stateful service needs to be deployed as individual containers for manageability and clients require a single URL to the containers as a group that will load balance and fail-over properly.  This deploys as the </w:t>
       </w:r>
       <w:r>
         <w:rPr>
@@ -2535,7 +2563,15 @@
     </w:p>
     <w:p>
       <w:r>
-        <w:t>NeonClusters reserves a block of 100 ports on the overlay mesh network for each of the public and private proxies.</w:t>
+        <w:t xml:space="preserve">NeonClusters reserves a block of 100 ports on the </w:t>
+      </w:r>
+      <w:bookmarkStart w:id="0" w:name="_GoBack"/>
+      <w:bookmarkEnd w:id="0"/>
+      <w:r>
+        <w:t>ingress</w:t>
+      </w:r>
+      <w:r>
+        <w:t xml:space="preserve"> network for each of the public and private proxies.</w:t>
       </w:r>
     </w:p>
     <w:p>
@@ -2665,7 +2701,7 @@
 </file>
 
 <file path=word/endnotes.xml><?xml version="1.0" encoding="utf-8"?>
-<w:endnotes xmlns:wpc="http://schemas.microsoft.com/office/word/2010/wordprocessingCanvas" xmlns:cx="http://schemas.microsoft.com/office/drawing/2014/chartex" xmlns:cx1="http://schemas.microsoft.com/office/drawing/2015/9/8/chartex" xmlns:cx2="http://schemas.microsoft.com/office/drawing/2015/10/21/chartex" xmlns:cx3="http://schemas.microsoft.com/office/drawing/2016/5/9/chartex" xmlns:cx4="http://schemas.microsoft.com/office/drawing/2016/5/10/chartex" xmlns:cx5="http://schemas.microsoft.com/office/drawing/2016/5/11/chartex" xmlns:cx6="http://schemas.microsoft.com/office/drawing/2016/5/12/chartex" xmlns:cx7="http://schemas.microsoft.com/office/drawing/2016/5/13/chartex" xmlns:cx8="http://schemas.microsoft.com/office/drawing/2016/5/14/chartex" xmlns:mc="http://schemas.openxmlformats.org/markup-compatibility/2006" xmlns:o="urn:schemas-microsoft-com:office:office" xmlns:r="http://schemas.openxmlformats.org/officeDocument/2006/relationships" xmlns:m="http://schemas.openxmlformats.org/officeDocument/2006/math" xmlns:v="urn:schemas-microsoft-com:vml" xmlns:wp14="http://schemas.microsoft.com/office/word/2010/wordprocessingDrawing" xmlns:wp="http://schemas.openxmlformats.org/drawingml/2006/wordprocessingDrawing" xmlns:w10="urn:schemas-microsoft-com:office:word" xmlns:w="http://schemas.openxmlformats.org/wordprocessingml/2006/main" xmlns:w14="http://schemas.microsoft.com/office/word/2010/wordml" xmlns:w15="http://schemas.microsoft.com/office/word/2012/wordml" xmlns:w16se="http://schemas.microsoft.com/office/word/2015/wordml/symex" xmlns:wpg="http://schemas.microsoft.com/office/word/2010/wordprocessingGroup" xmlns:wpi="http://schemas.microsoft.com/office/word/2010/wordprocessingInk" xmlns:wne="http://schemas.microsoft.com/office/word/2006/wordml" xmlns:wps="http://schemas.microsoft.com/office/word/2010/wordprocessingShape" mc:Ignorable="w14 w15 w16se wp14">
+<w:endnotes xmlns:wpc="http://schemas.microsoft.com/office/word/2010/wordprocessingCanvas" xmlns:cx="http://schemas.microsoft.com/office/drawing/2014/chartex" xmlns:cx1="http://schemas.microsoft.com/office/drawing/2015/9/8/chartex" xmlns:cx2="http://schemas.microsoft.com/office/drawing/2015/10/21/chartex" xmlns:cx3="http://schemas.microsoft.com/office/drawing/2016/5/9/chartex" xmlns:cx4="http://schemas.microsoft.com/office/drawing/2016/5/10/chartex" xmlns:cx5="http://schemas.microsoft.com/office/drawing/2016/5/11/chartex" xmlns:cx6="http://schemas.microsoft.com/office/drawing/2016/5/12/chartex" xmlns:cx7="http://schemas.microsoft.com/office/drawing/2016/5/13/chartex" xmlns:cx8="http://schemas.microsoft.com/office/drawing/2016/5/14/chartex" xmlns:mc="http://schemas.openxmlformats.org/markup-compatibility/2006" xmlns:aink="http://schemas.microsoft.com/office/drawing/2016/ink" xmlns:o="urn:schemas-microsoft-com:office:office" xmlns:r="http://schemas.openxmlformats.org/officeDocument/2006/relationships" xmlns:m="http://schemas.openxmlformats.org/officeDocument/2006/math" xmlns:v="urn:schemas-microsoft-com:vml" xmlns:wp14="http://schemas.microsoft.com/office/word/2010/wordprocessingDrawing" xmlns:wp="http://schemas.openxmlformats.org/drawingml/2006/wordprocessingDrawing" xmlns:w10="urn:schemas-microsoft-com:office:word" xmlns:w="http://schemas.openxmlformats.org/wordprocessingml/2006/main" xmlns:w14="http://schemas.microsoft.com/office/word/2010/wordml" xmlns:w15="http://schemas.microsoft.com/office/word/2012/wordml" xmlns:w16se="http://schemas.microsoft.com/office/word/2015/wordml/symex" xmlns:wpg="http://schemas.microsoft.com/office/word/2010/wordprocessingGroup" xmlns:wpi="http://schemas.microsoft.com/office/word/2010/wordprocessingInk" xmlns:wne="http://schemas.microsoft.com/office/word/2006/wordml" xmlns:wps="http://schemas.microsoft.com/office/word/2010/wordprocessingShape" mc:Ignorable="w14 w15 w16se wp14">
   <w:endnote w:type="separator" w:id="-1">
     <w:p>
       <w:pPr>
@@ -2690,7 +2726,7 @@
 </file>
 
 <file path=word/footnotes.xml><?xml version="1.0" encoding="utf-8"?>
-<w:footnotes xmlns:wpc="http://schemas.microsoft.com/office/word/2010/wordprocessingCanvas" xmlns:cx="http://schemas.microsoft.com/office/drawing/2014/chartex" xmlns:cx1="http://schemas.microsoft.com/office/drawing/2015/9/8/chartex" xmlns:cx2="http://schemas.microsoft.com/office/drawing/2015/10/21/chartex" xmlns:cx3="http://schemas.microsoft.com/office/drawing/2016/5/9/chartex" xmlns:cx4="http://schemas.microsoft.com/office/drawing/2016/5/10/chartex" xmlns:cx5="http://schemas.microsoft.com/office/drawing/2016/5/11/chartex" xmlns:cx6="http://schemas.microsoft.com/office/drawing/2016/5/12/chartex" xmlns:cx7="http://schemas.microsoft.com/office/drawing/2016/5/13/chartex" xmlns:cx8="http://schemas.microsoft.com/office/drawing/2016/5/14/chartex" xmlns:mc="http://schemas.openxmlformats.org/markup-compatibility/2006" xmlns:o="urn:schemas-microsoft-com:office:office" xmlns:r="http://schemas.openxmlformats.org/officeDocument/2006/relationships" xmlns:m="http://schemas.openxmlformats.org/officeDocument/2006/math" xmlns:v="urn:schemas-microsoft-com:vml" xmlns:wp14="http://schemas.microsoft.com/office/word/2010/wordprocessingDrawing" xmlns:wp="http://schemas.openxmlformats.org/drawingml/2006/wordprocessingDrawing" xmlns:w10="urn:schemas-microsoft-com:office:word" xmlns:w="http://schemas.openxmlformats.org/wordprocessingml/2006/main" xmlns:w14="http://schemas.microsoft.com/office/word/2010/wordml" xmlns:w15="http://schemas.microsoft.com/office/word/2012/wordml" xmlns:w16se="http://schemas.microsoft.com/office/word/2015/wordml/symex" xmlns:wpg="http://schemas.microsoft.com/office/word/2010/wordprocessingGroup" xmlns:wpi="http://schemas.microsoft.com/office/word/2010/wordprocessingInk" xmlns:wne="http://schemas.microsoft.com/office/word/2006/wordml" xmlns:wps="http://schemas.microsoft.com/office/word/2010/wordprocessingShape" mc:Ignorable="w14 w15 w16se wp14">
+<w:footnotes xmlns:wpc="http://schemas.microsoft.com/office/word/2010/wordprocessingCanvas" xmlns:cx="http://schemas.microsoft.com/office/drawing/2014/chartex" xmlns:cx1="http://schemas.microsoft.com/office/drawing/2015/9/8/chartex" xmlns:cx2="http://schemas.microsoft.com/office/drawing/2015/10/21/chartex" xmlns:cx3="http://schemas.microsoft.com/office/drawing/2016/5/9/chartex" xmlns:cx4="http://schemas.microsoft.com/office/drawing/2016/5/10/chartex" xmlns:cx5="http://schemas.microsoft.com/office/drawing/2016/5/11/chartex" xmlns:cx6="http://schemas.microsoft.com/office/drawing/2016/5/12/chartex" xmlns:cx7="http://schemas.microsoft.com/office/drawing/2016/5/13/chartex" xmlns:cx8="http://schemas.microsoft.com/office/drawing/2016/5/14/chartex" xmlns:mc="http://schemas.openxmlformats.org/markup-compatibility/2006" xmlns:aink="http://schemas.microsoft.com/office/drawing/2016/ink" xmlns:o="urn:schemas-microsoft-com:office:office" xmlns:r="http://schemas.openxmlformats.org/officeDocument/2006/relationships" xmlns:m="http://schemas.openxmlformats.org/officeDocument/2006/math" xmlns:v="urn:schemas-microsoft-com:vml" xmlns:wp14="http://schemas.microsoft.com/office/word/2010/wordprocessingDrawing" xmlns:wp="http://schemas.openxmlformats.org/drawingml/2006/wordprocessingDrawing" xmlns:w10="urn:schemas-microsoft-com:office:word" xmlns:w="http://schemas.openxmlformats.org/wordprocessingml/2006/main" xmlns:w14="http://schemas.microsoft.com/office/word/2010/wordml" xmlns:w15="http://schemas.microsoft.com/office/word/2012/wordml" xmlns:w16se="http://schemas.microsoft.com/office/word/2015/wordml/symex" xmlns:wpg="http://schemas.microsoft.com/office/word/2010/wordprocessingGroup" xmlns:wpi="http://schemas.microsoft.com/office/word/2010/wordprocessingInk" xmlns:wne="http://schemas.microsoft.com/office/word/2006/wordml" xmlns:wps="http://schemas.microsoft.com/office/word/2010/wordprocessingShape" mc:Ignorable="w14 w15 w16se wp14">
   <w:footnote w:type="separator" w:id="-1">
     <w:p>
       <w:pPr>
@@ -2715,7 +2751,7 @@
 </file>
 
 <file path=word/numbering.xml><?xml version="1.0" encoding="utf-8"?>
-<w:numbering xmlns:wpc="http://schemas.microsoft.com/office/word/2010/wordprocessingCanvas" xmlns:cx="http://schemas.microsoft.com/office/drawing/2014/chartex" xmlns:cx1="http://schemas.microsoft.com/office/drawing/2015/9/8/chartex" xmlns:cx2="http://schemas.microsoft.com/office/drawing/2015/10/21/chartex" xmlns:cx3="http://schemas.microsoft.com/office/drawing/2016/5/9/chartex" xmlns:cx4="http://schemas.microsoft.com/office/drawing/2016/5/10/chartex" xmlns:cx5="http://schemas.microsoft.com/office/drawing/2016/5/11/chartex" xmlns:cx6="http://schemas.microsoft.com/office/drawing/2016/5/12/chartex" xmlns:cx7="http://schemas.microsoft.com/office/drawing/2016/5/13/chartex" xmlns:cx8="http://schemas.microsoft.com/office/drawing/2016/5/14/chartex" xmlns:mc="http://schemas.openxmlformats.org/markup-compatibility/2006" xmlns:o="urn:schemas-microsoft-com:office:office" xmlns:r="http://schemas.openxmlformats.org/officeDocument/2006/relationships" xmlns:m="http://schemas.openxmlformats.org/officeDocument/2006/math" xmlns:v="urn:schemas-microsoft-com:vml" xmlns:wp14="http://schemas.microsoft.com/office/word/2010/wordprocessingDrawing" xmlns:wp="http://schemas.openxmlformats.org/drawingml/2006/wordprocessingDrawing" xmlns:w10="urn:schemas-microsoft-com:office:word" xmlns:w="http://schemas.openxmlformats.org/wordprocessingml/2006/main" xmlns:w14="http://schemas.microsoft.com/office/word/2010/wordml" xmlns:w15="http://schemas.microsoft.com/office/word/2012/wordml" xmlns:w16se="http://schemas.microsoft.com/office/word/2015/wordml/symex" xmlns:wpg="http://schemas.microsoft.com/office/word/2010/wordprocessingGroup" xmlns:wpi="http://schemas.microsoft.com/office/word/2010/wordprocessingInk" xmlns:wne="http://schemas.microsoft.com/office/word/2006/wordml" xmlns:wps="http://schemas.microsoft.com/office/word/2010/wordprocessingShape" mc:Ignorable="w14 w15 w16se wp14">
+<w:numbering xmlns:wpc="http://schemas.microsoft.com/office/word/2010/wordprocessingCanvas" xmlns:cx="http://schemas.microsoft.com/office/drawing/2014/chartex" xmlns:cx1="http://schemas.microsoft.com/office/drawing/2015/9/8/chartex" xmlns:cx2="http://schemas.microsoft.com/office/drawing/2015/10/21/chartex" xmlns:cx3="http://schemas.microsoft.com/office/drawing/2016/5/9/chartex" xmlns:cx4="http://schemas.microsoft.com/office/drawing/2016/5/10/chartex" xmlns:cx5="http://schemas.microsoft.com/office/drawing/2016/5/11/chartex" xmlns:cx6="http://schemas.microsoft.com/office/drawing/2016/5/12/chartex" xmlns:cx7="http://schemas.microsoft.com/office/drawing/2016/5/13/chartex" xmlns:cx8="http://schemas.microsoft.com/office/drawing/2016/5/14/chartex" xmlns:mc="http://schemas.openxmlformats.org/markup-compatibility/2006" xmlns:aink="http://schemas.microsoft.com/office/drawing/2016/ink" xmlns:o="urn:schemas-microsoft-com:office:office" xmlns:r="http://schemas.openxmlformats.org/officeDocument/2006/relationships" xmlns:m="http://schemas.openxmlformats.org/officeDocument/2006/math" xmlns:v="urn:schemas-microsoft-com:vml" xmlns:wp14="http://schemas.microsoft.com/office/word/2010/wordprocessingDrawing" xmlns:wp="http://schemas.openxmlformats.org/drawingml/2006/wordprocessingDrawing" xmlns:w10="urn:schemas-microsoft-com:office:word" xmlns:w="http://schemas.openxmlformats.org/wordprocessingml/2006/main" xmlns:w14="http://schemas.microsoft.com/office/word/2010/wordml" xmlns:w15="http://schemas.microsoft.com/office/word/2012/wordml" xmlns:w16se="http://schemas.microsoft.com/office/word/2015/wordml/symex" xmlns:wpg="http://schemas.microsoft.com/office/word/2010/wordprocessingGroup" xmlns:wpi="http://schemas.microsoft.com/office/word/2010/wordprocessingInk" xmlns:wne="http://schemas.microsoft.com/office/word/2006/wordml" xmlns:wps="http://schemas.microsoft.com/office/word/2010/wordprocessingShape" mc:Ignorable="w14 w15 w16se wp14">
   <w:abstractNum w:abstractNumId="0" w15:restartNumberingAfterBreak="0">
     <w:nsid w:val="6562274F"/>
     <w:multiLevelType w:val="hybridMultilevel"/>
@@ -3729,7 +3765,7 @@
 </file>
 
 <file path=customXml/itemProps1.xml><?xml version="1.0" encoding="utf-8"?>
-<ds:datastoreItem xmlns:ds="http://schemas.openxmlformats.org/officeDocument/2006/customXml" ds:itemID="{ACA14E0D-6C40-495F-8C75-AD685FBED801}">
+<ds:datastoreItem xmlns:ds="http://schemas.openxmlformats.org/officeDocument/2006/customXml" ds:itemID="{50E3469F-744A-4A76-A571-04161087840F}">
   <ds:schemaRefs>
     <ds:schemaRef ds:uri="http://schemas.openxmlformats.org/officeDocument/2006/bibliography"/>
   </ds:schemaRefs>

</xml_diff>

<commit_message>
[neon-proxy-manager]: Removed leader lock code since commenting it out caused other problems.
</commit_message>
<xml_diff>
--- a/Doc/Cluster Proxies.docx
+++ b/Doc/Cluster Proxies.docx
@@ -1,6 +1,6 @@
 
 <file path=word/document.xml><?xml version="1.0" encoding="utf-8"?>
-<w:document xmlns:wpc="http://schemas.microsoft.com/office/word/2010/wordprocessingCanvas" xmlns:cx="http://schemas.microsoft.com/office/drawing/2014/chartex" xmlns:cx1="http://schemas.microsoft.com/office/drawing/2015/9/8/chartex" xmlns:cx2="http://schemas.microsoft.com/office/drawing/2015/10/21/chartex" xmlns:cx3="http://schemas.microsoft.com/office/drawing/2016/5/9/chartex" xmlns:cx4="http://schemas.microsoft.com/office/drawing/2016/5/10/chartex" xmlns:cx5="http://schemas.microsoft.com/office/drawing/2016/5/11/chartex" xmlns:cx6="http://schemas.microsoft.com/office/drawing/2016/5/12/chartex" xmlns:cx7="http://schemas.microsoft.com/office/drawing/2016/5/13/chartex" xmlns:cx8="http://schemas.microsoft.com/office/drawing/2016/5/14/chartex" xmlns:mc="http://schemas.openxmlformats.org/markup-compatibility/2006" xmlns:aink="http://schemas.microsoft.com/office/drawing/2016/ink" xmlns:o="urn:schemas-microsoft-com:office:office" xmlns:r="http://schemas.openxmlformats.org/officeDocument/2006/relationships" xmlns:m="http://schemas.openxmlformats.org/officeDocument/2006/math" xmlns:v="urn:schemas-microsoft-com:vml" xmlns:wp14="http://schemas.microsoft.com/office/word/2010/wordprocessingDrawing" xmlns:wp="http://schemas.openxmlformats.org/drawingml/2006/wordprocessingDrawing" xmlns:w10="urn:schemas-microsoft-com:office:word" xmlns:w="http://schemas.openxmlformats.org/wordprocessingml/2006/main" xmlns:w14="http://schemas.microsoft.com/office/word/2010/wordml" xmlns:w15="http://schemas.microsoft.com/office/word/2012/wordml" xmlns:w16se="http://schemas.microsoft.com/office/word/2015/wordml/symex" xmlns:wpg="http://schemas.microsoft.com/office/word/2010/wordprocessingGroup" xmlns:wpi="http://schemas.microsoft.com/office/word/2010/wordprocessingInk" xmlns:wne="http://schemas.microsoft.com/office/word/2006/wordml" xmlns:wps="http://schemas.microsoft.com/office/word/2010/wordprocessingShape" mc:Ignorable="w14 w15 w16se wp14">
+<w:document xmlns:wpc="http://schemas.microsoft.com/office/word/2010/wordprocessingCanvas" xmlns:cx="http://schemas.microsoft.com/office/drawing/2014/chartex" xmlns:cx1="http://schemas.microsoft.com/office/drawing/2015/9/8/chartex" xmlns:cx2="http://schemas.microsoft.com/office/drawing/2015/10/21/chartex" xmlns:cx3="http://schemas.microsoft.com/office/drawing/2016/5/9/chartex" xmlns:cx4="http://schemas.microsoft.com/office/drawing/2016/5/10/chartex" xmlns:cx5="http://schemas.microsoft.com/office/drawing/2016/5/11/chartex" xmlns:cx6="http://schemas.microsoft.com/office/drawing/2016/5/12/chartex" xmlns:cx7="http://schemas.microsoft.com/office/drawing/2016/5/13/chartex" xmlns:cx8="http://schemas.microsoft.com/office/drawing/2016/5/14/chartex" xmlns:mc="http://schemas.openxmlformats.org/markup-compatibility/2006" xmlns:aink="http://schemas.microsoft.com/office/drawing/2016/ink" xmlns:am3d="http://schemas.microsoft.com/office/drawing/2017/model3d" xmlns:o="urn:schemas-microsoft-com:office:office" xmlns:r="http://schemas.openxmlformats.org/officeDocument/2006/relationships" xmlns:m="http://schemas.openxmlformats.org/officeDocument/2006/math" xmlns:v="urn:schemas-microsoft-com:vml" xmlns:wp14="http://schemas.microsoft.com/office/word/2010/wordprocessingDrawing" xmlns:wp="http://schemas.openxmlformats.org/drawingml/2006/wordprocessingDrawing" xmlns:w10="urn:schemas-microsoft-com:office:word" xmlns:w="http://schemas.openxmlformats.org/wordprocessingml/2006/main" xmlns:w14="http://schemas.microsoft.com/office/word/2010/wordml" xmlns:w15="http://schemas.microsoft.com/office/word/2012/wordml" xmlns:w16cid="http://schemas.microsoft.com/office/word/2016/wordml/cid" xmlns:w16se="http://schemas.microsoft.com/office/word/2015/wordml/symex" xmlns:wpg="http://schemas.microsoft.com/office/word/2010/wordprocessingGroup" xmlns:wpi="http://schemas.microsoft.com/office/word/2010/wordprocessingInk" xmlns:wne="http://schemas.microsoft.com/office/word/2006/wordml" xmlns:wps="http://schemas.microsoft.com/office/word/2010/wordprocessingShape" mc:Ignorable="w14 w15 w16se w16cid wp14">
   <w:body>
     <w:p>
       <w:pPr>
@@ -737,572 +737,429 @@
         <w:br/>
       </w:r>
       <w:r>
+        <w:t xml:space="preserve">   </w:t>
+      </w:r>
+      <w:r>
+        <w:t xml:space="preserve"> </w:t>
+      </w:r>
+      <w:r>
         <w:t xml:space="preserve">    </w:t>
       </w:r>
       <w:r>
+        <w:t>poll</w:t>
+      </w:r>
+      <w:r>
+        <w:t>-</w:t>
+      </w:r>
+      <w:r>
+        <w:t>seconds: 300</w:t>
+      </w:r>
+      <w:r>
+        <w:br/>
         <w:t xml:space="preserve">    </w:t>
       </w:r>
       <w:r>
-        <w:t>leader</w:t>
-      </w:r>
-      <w:r>
-        <w:br/>
-        <w:t xml:space="preserve">        leader_ttl_seconds: 60</w:t>
-      </w:r>
-      <w:r>
-        <w:br/>
-      </w:r>
-      <w:r>
-        <w:t xml:space="preserve">   </w:t>
+        <w:t xml:space="preserve">    </w:t>
+      </w:r>
+      <w:r>
+        <w:t>cert</w:t>
+      </w:r>
+      <w:r>
+        <w:t>-</w:t>
+      </w:r>
+      <w:r>
+        <w:t>warn</w:t>
+      </w:r>
+      <w:r>
+        <w:t>-</w:t>
+      </w:r>
+      <w:r>
+        <w:t>days: 30</w:t>
+      </w:r>
+      <w:r>
+        <w:br/>
+      </w:r>
+      <w:r>
+        <w:br/>
+        <w:t xml:space="preserve">        status:</w:t>
+      </w:r>
+      <w:r>
+        <w:br/>
+        <w:t xml:space="preserve">            public: &lt;</w:t>
+      </w:r>
+      <w:r>
+        <w:t>ProxyStatus</w:t>
+      </w:r>
+      <w:r>
+        <w:t xml:space="preserve"> json&gt;</w:t>
+      </w:r>
+      <w:r>
+        <w:br/>
+        <w:t xml:space="preserve">            private: &lt;</w:t>
+      </w:r>
+      <w:r>
+        <w:t>ProxyStatus</w:t>
+      </w:r>
+      <w:r>
+        <w:t xml:space="preserve"> json&gt;</w:t>
+      </w:r>
+      <w:r>
+        <w:br/>
+        <w:t xml:space="preserve">        </w:t>
+      </w:r>
+      <w:r>
+        <w:br/>
+        <w:t xml:space="preserve">        proxies:</w:t>
+      </w:r>
+      <w:r>
+        <w:br/>
+        <w:t xml:space="preserve">            public:</w:t>
+      </w:r>
+      <w:r>
+        <w:br/>
+        <w:t xml:space="preserve">                conf: </w:t>
+      </w:r>
+      <w:r>
+        <w:t>haproxy.zip</w:t>
+      </w:r>
+      <w:r>
+        <w:br/>
+        <w:t xml:space="preserve">        </w:t>
+      </w:r>
+      <w:r>
+        <w:t xml:space="preserve">        </w:t>
+      </w:r>
+      <w:r>
+        <w:t>hash: &lt;MD5 hash of conf+certs&gt;</w:t>
+      </w:r>
+      <w:r>
+        <w:br/>
+      </w:r>
+      <w:r>
+        <w:t xml:space="preserve">            private:</w:t>
+      </w:r>
+      <w:r>
+        <w:br/>
+        <w:t xml:space="preserve">        </w:t>
+      </w:r>
+      <w:r>
+        <w:t xml:space="preserve">        </w:t>
+      </w:r>
+      <w:r>
+        <w:t>conf: haproxy.zip</w:t>
+      </w:r>
+      <w:r>
+        <w:br/>
+        <w:t xml:space="preserve">        </w:t>
+      </w:r>
+      <w:r>
+        <w:t xml:space="preserve">        </w:t>
+      </w:r>
+      <w:r>
+        <w:t>hash: &lt;MD5 hash of conf+certs&gt;</w:t>
+      </w:r>
+      <w:r>
+        <w:br/>
+      </w:r>
+      <w:r>
+        <w:br/>
+      </w:r>
+      <w:r>
+        <w:t xml:space="preserve">        </w:t>
+      </w:r>
+      <w:r>
+        <w:t>conf</w:t>
+      </w:r>
+      <w:r>
+        <w:t>:</w:t>
+      </w:r>
+      <w:r>
+        <w:br/>
+        <w:t xml:space="preserve">            </w:t>
+      </w:r>
+      <w:r>
+        <w:t>reload</w:t>
+      </w:r>
+      <w:r>
+        <w:br/>
+        <w:t xml:space="preserve">            </w:t>
+      </w:r>
+      <w:r>
+        <w:t>cert</w:t>
+      </w:r>
+      <w:r>
+        <w:t>-update</w:t>
+      </w:r>
+      <w:r>
+        <w:br/>
+      </w:r>
+      <w:r>
+        <w:br/>
+        <w:t xml:space="preserve">            public:</w:t>
+      </w:r>
+      <w:r>
+        <w:br/>
+        <w:t xml:space="preserve">                settings: &lt;ProxySettings json&gt;</w:t>
+      </w:r>
+      <w:r>
+        <w:br/>
+        <w:t xml:space="preserve">               </w:t>
       </w:r>
       <w:r>
         <w:t xml:space="preserve"> </w:t>
       </w:r>
       <w:r>
-        <w:t xml:space="preserve">    </w:t>
-      </w:r>
-      <w:r>
-        <w:t>poll</w:t>
-      </w:r>
-      <w:r>
+        <w:t>routes:</w:t>
+      </w:r>
+      <w:r>
+        <w:br/>
+        <w:t xml:space="preserve">                    name1: &lt;ProxyRoute json&gt;</w:t>
+      </w:r>
+      <w:r>
+        <w:br/>
+        <w:t xml:space="preserve">                    name2: &lt;ProxyRoute json&gt;</w:t>
+      </w:r>
+      <w:r>
+        <w:br/>
+        <w:t xml:space="preserve">                    ...</w:t>
+      </w:r>
+      <w:r>
+        <w:br/>
+        <w:t xml:space="preserve">            private:</w:t>
+      </w:r>
+      <w:r>
+        <w:br/>
+      </w:r>
+      <w:r>
+        <w:t xml:space="preserve">                settings: &lt;ProxySettings json&gt;</w:t>
+      </w:r>
+      <w:r>
+        <w:br/>
+        <w:t xml:space="preserve">                routes:</w:t>
+      </w:r>
+      <w:r>
+        <w:br/>
+        <w:t xml:space="preserve">                    name1: &lt;ProxyRoute json&gt;</w:t>
+      </w:r>
+      <w:r>
+        <w:br/>
+        <w:t xml:space="preserve">                    name2: &lt;ProxyRoute json&gt;</w:t>
+      </w:r>
+      <w:r>
+        <w:br/>
+        <w:t xml:space="preserve">                    ...</w:t>
+      </w:r>
+    </w:p>
+    <w:p>
+      <w:r>
+        <w:t>where</w:t>
+      </w:r>
+      <w:r>
+        <w:t>:</w:t>
+      </w:r>
+    </w:p>
+    <w:p>
+      <w:pPr>
+        <w:ind w:left="2160" w:hanging="1800"/>
+      </w:pPr>
+      <w:bookmarkStart w:id="0" w:name="_GoBack"/>
+      <w:bookmarkEnd w:id="0"/>
+      <w:r>
+        <w:rPr>
+          <w:rStyle w:val="EmphasizeChar"/>
+        </w:rPr>
+        <w:t>poll-seconds</w:t>
+      </w:r>
+      <w:r>
+        <w:t xml:space="preserve"> </w:t>
+      </w:r>
+      <w:r>
+        <w:tab/>
+      </w:r>
+      <w:r>
+        <w:t>(</w:t>
+      </w:r>
+      <w:r>
+        <w:rPr>
+          <w:b/>
+          <w:color w:val="C45911" w:themeColor="accent2" w:themeShade="BF"/>
+        </w:rPr>
+        <w:t>double</w:t>
+      </w:r>
+      <w:r>
+        <w:t xml:space="preserve">) </w:t>
+      </w:r>
+      <w:r>
+        <w:t>S</w:t>
+      </w:r>
+      <w:r>
+        <w:t>pecifies how often the proxy manager should scan TLS certificates persisted in Vault for expiration checks and updates</w:t>
+      </w:r>
+      <w:r>
+        <w:t xml:space="preserve"> and also poll the individual proxy definitions for changes</w:t>
+      </w:r>
+      <w:r>
+        <w:t>.</w:t>
+      </w:r>
+    </w:p>
+    <w:p>
+      <w:pPr>
+        <w:ind w:left="2160" w:hanging="1800"/>
+        <w:rPr>
+          <w:rStyle w:val="EmphasizeChar"/>
+          <w:b w:val="0"/>
+          <w:color w:val="auto"/>
+        </w:rPr>
+      </w:pPr>
+      <w:r>
+        <w:rPr>
+          <w:rStyle w:val="EmphasizeChar"/>
+        </w:rPr>
+        <w:t>cert</w:t>
+      </w:r>
+      <w:r>
+        <w:rPr>
+          <w:rStyle w:val="EmphasizeChar"/>
+        </w:rPr>
         <w:t>-</w:t>
       </w:r>
       <w:r>
-        <w:t>seconds: 300</w:t>
-      </w:r>
-      <w:r>
-        <w:br/>
-        <w:t xml:space="preserve">    </w:t>
-      </w:r>
-      <w:r>
-        <w:t xml:space="preserve">    </w:t>
-      </w:r>
-      <w:r>
-        <w:t>cert</w:t>
-      </w:r>
-      <w:r>
+        <w:rPr>
+          <w:rStyle w:val="EmphasizeChar"/>
+        </w:rPr>
+        <w:t>warn</w:t>
+      </w:r>
+      <w:r>
+        <w:rPr>
+          <w:rStyle w:val="EmphasizeChar"/>
+        </w:rPr>
         <w:t>-</w:t>
       </w:r>
       <w:r>
-        <w:t>warn</w:t>
-      </w:r>
-      <w:r>
-        <w:t>-</w:t>
-      </w:r>
-      <w:r>
-        <w:t>days: 30</w:t>
-      </w:r>
-      <w:r>
-        <w:br/>
-      </w:r>
-      <w:r>
-        <w:br/>
-        <w:t xml:space="preserve">        status:</w:t>
-      </w:r>
-      <w:r>
-        <w:br/>
-        <w:t xml:space="preserve">            public: &lt;</w:t>
-      </w:r>
-      <w:r>
-        <w:t>ProxyStatus</w:t>
-      </w:r>
-      <w:r>
-        <w:t xml:space="preserve"> json&gt;</w:t>
-      </w:r>
-      <w:r>
-        <w:br/>
-        <w:t xml:space="preserve">            private: &lt;</w:t>
-      </w:r>
-      <w:r>
-        <w:t>ProxyStatus</w:t>
-      </w:r>
-      <w:r>
-        <w:t xml:space="preserve"> json&gt;</w:t>
-      </w:r>
-      <w:r>
-        <w:br/>
-        <w:t xml:space="preserve">        </w:t>
-      </w:r>
-      <w:r>
-        <w:br/>
-        <w:t xml:space="preserve">        proxies:</w:t>
-      </w:r>
-      <w:r>
-        <w:br/>
-        <w:t xml:space="preserve">            public:</w:t>
-      </w:r>
-      <w:r>
-        <w:br/>
-        <w:t xml:space="preserve">                conf: </w:t>
-      </w:r>
-      <w:r>
-        <w:t>haproxy.zip</w:t>
-      </w:r>
-      <w:r>
-        <w:br/>
-        <w:t xml:space="preserve">        </w:t>
-      </w:r>
-      <w:r>
-        <w:t xml:space="preserve">        </w:t>
-      </w:r>
-      <w:r>
-        <w:t>hash: &lt;MD5 hash of conf+certs&gt;</w:t>
-      </w:r>
-      <w:r>
-        <w:br/>
-      </w:r>
-      <w:r>
-        <w:t xml:space="preserve">            private:</w:t>
-      </w:r>
-      <w:r>
-        <w:br/>
-        <w:t xml:space="preserve">        </w:t>
-      </w:r>
-      <w:r>
-        <w:t xml:space="preserve">        </w:t>
-      </w:r>
-      <w:r>
-        <w:t>conf: haproxy.zip</w:t>
-      </w:r>
-      <w:r>
-        <w:br/>
-        <w:t xml:space="preserve">        </w:t>
-      </w:r>
-      <w:r>
-        <w:t xml:space="preserve">        </w:t>
-      </w:r>
-      <w:r>
-        <w:t>hash: &lt;MD5 hash of conf+certs&gt;</w:t>
-      </w:r>
-      <w:r>
-        <w:br/>
-      </w:r>
-      <w:r>
-        <w:br/>
-      </w:r>
-      <w:r>
-        <w:t xml:space="preserve">        </w:t>
-      </w:r>
-      <w:r>
+        <w:rPr>
+          <w:rStyle w:val="EmphasizeChar"/>
+        </w:rPr>
+        <w:t>days</w:t>
+      </w:r>
+      <w:r>
+        <w:rPr>
+          <w:rStyle w:val="EmphasizeChar"/>
+        </w:rPr>
+        <w:tab/>
+      </w:r>
+      <w:r>
+        <w:rPr>
+          <w:rStyle w:val="EmphasizeChar"/>
+          <w:b w:val="0"/>
+          <w:color w:val="auto"/>
+        </w:rPr>
+        <w:t>(</w:t>
+      </w:r>
+      <w:r>
+        <w:rPr>
+          <w:rStyle w:val="EmphasizeChar"/>
+        </w:rPr>
+        <w:t>double</w:t>
+      </w:r>
+      <w:r>
+        <w:rPr>
+          <w:rStyle w:val="EmphasizeChar"/>
+          <w:b w:val="0"/>
+          <w:color w:val="auto"/>
+        </w:rPr>
+        <w:t xml:space="preserve">) </w:t>
+      </w:r>
+      <w:r>
+        <w:rPr>
+          <w:rStyle w:val="EmphasizeChar"/>
+          <w:b w:val="0"/>
+          <w:color w:val="auto"/>
+        </w:rPr>
+        <w:t>S</w:t>
+      </w:r>
+      <w:r>
+        <w:rPr>
+          <w:rStyle w:val="EmphasizeChar"/>
+          <w:b w:val="0"/>
+          <w:color w:val="auto"/>
+        </w:rPr>
+        <w:t>pecifies the number of days in advance to begin warning of certificate expirations.</w:t>
+      </w:r>
+    </w:p>
+    <w:p>
+      <w:pPr>
+        <w:ind w:left="2160" w:hanging="1800"/>
+        <w:rPr>
+          <w:rStyle w:val="EmphasizeChar"/>
+          <w:b w:val="0"/>
+          <w:color w:val="auto"/>
+        </w:rPr>
+      </w:pPr>
+      <w:r>
+        <w:rPr>
+          <w:rStyle w:val="EmphasizeChar"/>
+        </w:rPr>
+        <w:t>proxies/*/</w:t>
+      </w:r>
+      <w:r>
+        <w:rPr>
+          <w:rStyle w:val="EmphasizeChar"/>
+        </w:rPr>
         <w:t>conf</w:t>
       </w:r>
       <w:r>
-        <w:t>:</w:t>
-      </w:r>
-      <w:r>
-        <w:br/>
-        <w:t xml:space="preserve">            </w:t>
-      </w:r>
-      <w:r>
-        <w:t>reload</w:t>
-      </w:r>
-      <w:r>
-        <w:br/>
-        <w:t xml:space="preserve">            </w:t>
-      </w:r>
-      <w:r>
-        <w:t>cert</w:t>
-      </w:r>
-      <w:r>
-        <w:t>-update</w:t>
-      </w:r>
-      <w:r>
-        <w:br/>
-      </w:r>
-      <w:r>
-        <w:br/>
-        <w:t xml:space="preserve">            public:</w:t>
-      </w:r>
-      <w:r>
-        <w:br/>
-        <w:t xml:space="preserve">                settings: &lt;ProxySettings json&gt;</w:t>
-      </w:r>
-      <w:r>
-        <w:br/>
-        <w:t xml:space="preserve">               </w:t>
-      </w:r>
-      <w:r>
-        <w:t xml:space="preserve"> </w:t>
-      </w:r>
-      <w:r>
-        <w:t>routes:</w:t>
-      </w:r>
-      <w:r>
-        <w:br/>
-        <w:t xml:space="preserve">                    name1: &lt;ProxyRoute json&gt;</w:t>
-      </w:r>
-      <w:r>
-        <w:br/>
-        <w:t xml:space="preserve">                    name2: &lt;ProxyRoute json&gt;</w:t>
-      </w:r>
-      <w:r>
-        <w:br/>
-        <w:t xml:space="preserve">                    ...</w:t>
-      </w:r>
-      <w:r>
-        <w:br/>
-        <w:t xml:space="preserve">            private:</w:t>
-      </w:r>
-      <w:r>
-        <w:br/>
-      </w:r>
-      <w:r>
-        <w:t xml:space="preserve">                settings: &lt;ProxySettings json&gt;</w:t>
-      </w:r>
-      <w:r>
-        <w:br/>
-        <w:t xml:space="preserve">                routes:</w:t>
-      </w:r>
-      <w:r>
-        <w:br/>
-        <w:t xml:space="preserve">                    name1: &lt;ProxyRoute json&gt;</w:t>
-      </w:r>
-      <w:r>
-        <w:br/>
-        <w:t xml:space="preserve">                    name2: &lt;ProxyRoute json&gt;</w:t>
-      </w:r>
-      <w:r>
-        <w:br/>
-        <w:t xml:space="preserve">                    ...</w:t>
-      </w:r>
-    </w:p>
-    <w:p>
-      <w:r>
-        <w:t>where</w:t>
-      </w:r>
-      <w:r>
-        <w:t>:</w:t>
+        <w:rPr>
+          <w:rStyle w:val="EmphasizeChar"/>
+        </w:rPr>
+        <w:tab/>
+      </w:r>
+      <w:r>
+        <w:rPr>
+          <w:rStyle w:val="EmphasizeChar"/>
+          <w:b w:val="0"/>
+          <w:color w:val="auto"/>
+        </w:rPr>
+        <w:t>H</w:t>
+      </w:r>
+      <w:r>
+        <w:rPr>
+          <w:rStyle w:val="EmphasizeChar"/>
+          <w:b w:val="0"/>
+          <w:color w:val="auto"/>
+        </w:rPr>
+        <w:t>olds public</w:t>
+      </w:r>
+      <w:r>
+        <w:rPr>
+          <w:rStyle w:val="EmphasizeChar"/>
+          <w:b w:val="0"/>
+          <w:color w:val="auto"/>
+        </w:rPr>
+        <w:t xml:space="preserve"> or private</w:t>
+      </w:r>
+      <w:r>
+        <w:rPr>
+          <w:rStyle w:val="EmphasizeChar"/>
+          <w:b w:val="0"/>
+          <w:color w:val="auto"/>
+        </w:rPr>
+        <w:t xml:space="preserve"> proxy’s generated HAProxy configuration as a ZIP archive.</w:t>
       </w:r>
     </w:p>
     <w:p>
       <w:pPr>
         <w:ind w:left="2160" w:hanging="1800"/>
-      </w:pPr>
-      <w:r>
-        <w:rPr>
-          <w:rStyle w:val="EmphasizeChar"/>
-        </w:rPr>
-        <w:t>l</w:t>
-      </w:r>
-      <w:r>
-        <w:rPr>
-          <w:rStyle w:val="EmphasizeChar"/>
-        </w:rPr>
-        <w:t>eader</w:t>
-      </w:r>
-      <w:r>
-        <w:t xml:space="preserve"> </w:t>
-      </w:r>
-      <w:r>
-        <w:tab/>
-      </w:r>
-      <w:r>
-        <w:t xml:space="preserve">Used </w:t>
-      </w:r>
-      <w:r>
-        <w:t xml:space="preserve">to ensure that only one instance of </w:t>
-      </w:r>
-      <w:r>
-        <w:rPr>
-          <w:rStyle w:val="EmphasizeChar"/>
-        </w:rPr>
-        <w:t>neon-proxy-manager</w:t>
-      </w:r>
-      <w:r>
-        <w:t xml:space="preserve"> is actually active</w:t>
-      </w:r>
-      <w:r>
-        <w:t>.</w:t>
-      </w:r>
-    </w:p>
-    <w:p>
-      <w:pPr>
-        <w:ind w:left="2160" w:hanging="1800"/>
-      </w:pPr>
-      <w:r>
-        <w:rPr>
-          <w:rStyle w:val="EmphasizeChar"/>
-        </w:rPr>
-        <w:t>leader_ttl_seconds</w:t>
-      </w:r>
-      <w:r>
-        <w:rPr>
-          <w:rStyle w:val="EmphasizeChar"/>
-        </w:rPr>
-        <w:tab/>
-      </w:r>
-      <w:r>
-        <w:rPr>
-          <w:rStyle w:val="EmphasizeChar"/>
-          <w:b w:val="0"/>
-          <w:color w:val="auto"/>
-        </w:rPr>
-        <w:t>(</w:t>
-      </w:r>
-      <w:r>
-        <w:rPr>
-          <w:rStyle w:val="EmphasizeChar"/>
-        </w:rPr>
-        <w:t>double</w:t>
-      </w:r>
-      <w:r>
-        <w:rPr>
-          <w:rStyle w:val="EmphasizeChar"/>
-          <w:b w:val="0"/>
-          <w:color w:val="auto"/>
-        </w:rPr>
-        <w:t>) S</w:t>
-      </w:r>
-      <w:r>
-        <w:rPr>
-          <w:rStyle w:val="EmphasizeChar"/>
-          <w:b w:val="0"/>
-          <w:color w:val="auto"/>
-        </w:rPr>
-        <w:t>pecifies the number of seconds a leader will hold onto the leader lock without renewing the session.</w:t>
-      </w:r>
-      <w:r>
-        <w:rPr>
-          <w:rStyle w:val="EmphasizeChar"/>
-          <w:b w:val="0"/>
-          <w:color w:val="auto"/>
-        </w:rPr>
-        <w:t xml:space="preserve">  This should be somewhat longer than the time it takes for the neon-proxy-manager to </w:t>
-      </w:r>
-      <w:r>
-        <w:rPr>
-          <w:rStyle w:val="EmphasizeChar"/>
-          <w:b w:val="0"/>
-          <w:color w:val="auto"/>
-        </w:rPr>
-        <w:t>generate the proxy configurations.  You may wish to increase this time for clusters with very extensive proxy routing rules.</w:t>
-      </w:r>
-      <w:r>
-        <w:rPr>
-          <w:rStyle w:val="EmphasizeChar"/>
-          <w:b w:val="0"/>
-          <w:color w:val="auto"/>
-        </w:rPr>
-        <w:br/>
-      </w:r>
-      <w:r>
-        <w:rPr>
-          <w:rStyle w:val="EmphasizeChar"/>
-          <w:b w:val="0"/>
-          <w:color w:val="auto"/>
-        </w:rPr>
-        <w:br/>
-        <w:t xml:space="preserve">Note that under certain circumstances, it may up to this much time for a new </w:t>
-      </w:r>
-      <w:r>
-        <w:rPr>
-          <w:rStyle w:val="EmphasizeChar"/>
-          <w:b w:val="0"/>
-          <w:color w:val="auto"/>
+        <w:rPr>
+          <w:rStyle w:val="EmphasizeChar"/>
+          <w:b w:val="0"/>
+          <w:color w:val="auto"/>
+        </w:rPr>
+      </w:pPr>
+      <w:r>
+        <w:rPr>
+          <w:rStyle w:val="EmphasizeChar"/>
         </w:rPr>
         <w:lastRenderedPageBreak/>
-        <w:t>leader to take over when the previous leader was terminated so you don’t want to set this too high.</w:t>
-      </w:r>
-    </w:p>
-    <w:p>
-      <w:pPr>
-        <w:ind w:left="2160" w:hanging="1800"/>
-      </w:pPr>
-      <w:r>
-        <w:rPr>
-          <w:rStyle w:val="EmphasizeChar"/>
-        </w:rPr>
-        <w:t>poll-seconds</w:t>
-      </w:r>
-      <w:r>
-        <w:t xml:space="preserve"> </w:t>
-      </w:r>
-      <w:r>
-        <w:tab/>
-      </w:r>
-      <w:r>
-        <w:t>(</w:t>
-      </w:r>
-      <w:r>
-        <w:rPr>
-          <w:b/>
-          <w:color w:val="C45911" w:themeColor="accent2" w:themeShade="BF"/>
-        </w:rPr>
-        <w:t>double</w:t>
-      </w:r>
-      <w:r>
-        <w:t xml:space="preserve">) </w:t>
-      </w:r>
-      <w:r>
-        <w:t>S</w:t>
-      </w:r>
-      <w:r>
-        <w:t>pecifies how often the proxy manager should scan TLS certificates persisted in Vault for expiration checks and updates</w:t>
-      </w:r>
-      <w:r>
-        <w:t xml:space="preserve"> and also poll the individual proxy definitions for changes</w:t>
-      </w:r>
-      <w:r>
-        <w:t>.</w:t>
-      </w:r>
-    </w:p>
-    <w:p>
-      <w:pPr>
-        <w:ind w:left="2160" w:hanging="1800"/>
-        <w:rPr>
-          <w:rStyle w:val="EmphasizeChar"/>
-          <w:b w:val="0"/>
-          <w:color w:val="auto"/>
-        </w:rPr>
-      </w:pPr>
-      <w:r>
-        <w:rPr>
-          <w:rStyle w:val="EmphasizeChar"/>
-        </w:rPr>
-        <w:t>cert</w:t>
-      </w:r>
-      <w:r>
-        <w:rPr>
-          <w:rStyle w:val="EmphasizeChar"/>
-        </w:rPr>
-        <w:t>-</w:t>
-      </w:r>
-      <w:r>
-        <w:rPr>
-          <w:rStyle w:val="EmphasizeChar"/>
-        </w:rPr>
-        <w:t>warn</w:t>
-      </w:r>
-      <w:r>
-        <w:rPr>
-          <w:rStyle w:val="EmphasizeChar"/>
-        </w:rPr>
-        <w:t>-</w:t>
-      </w:r>
-      <w:r>
-        <w:rPr>
-          <w:rStyle w:val="EmphasizeChar"/>
-        </w:rPr>
-        <w:t>days</w:t>
-      </w:r>
-      <w:r>
-        <w:rPr>
-          <w:rStyle w:val="EmphasizeChar"/>
-        </w:rPr>
-        <w:tab/>
-      </w:r>
-      <w:r>
-        <w:rPr>
-          <w:rStyle w:val="EmphasizeChar"/>
-          <w:b w:val="0"/>
-          <w:color w:val="auto"/>
-        </w:rPr>
-        <w:t>(</w:t>
-      </w:r>
-      <w:r>
-        <w:rPr>
-          <w:rStyle w:val="EmphasizeChar"/>
-        </w:rPr>
-        <w:t>double</w:t>
-      </w:r>
-      <w:r>
-        <w:rPr>
-          <w:rStyle w:val="EmphasizeChar"/>
-          <w:b w:val="0"/>
-          <w:color w:val="auto"/>
-        </w:rPr>
-        <w:t xml:space="preserve">) </w:t>
-      </w:r>
-      <w:r>
-        <w:rPr>
-          <w:rStyle w:val="EmphasizeChar"/>
-          <w:b w:val="0"/>
-          <w:color w:val="auto"/>
-        </w:rPr>
-        <w:t>S</w:t>
-      </w:r>
-      <w:r>
-        <w:rPr>
-          <w:rStyle w:val="EmphasizeChar"/>
-          <w:b w:val="0"/>
-          <w:color w:val="auto"/>
-        </w:rPr>
-        <w:t>pecifies the number of days in advance to begin warning of certificate expirations.</w:t>
-      </w:r>
-    </w:p>
-    <w:p>
-      <w:pPr>
-        <w:ind w:left="2160" w:hanging="1800"/>
-        <w:rPr>
-          <w:rStyle w:val="EmphasizeChar"/>
-          <w:b w:val="0"/>
-          <w:color w:val="auto"/>
-        </w:rPr>
-      </w:pPr>
-      <w:r>
-        <w:rPr>
-          <w:rStyle w:val="EmphasizeChar"/>
-        </w:rPr>
-        <w:t>proxies/*/</w:t>
-      </w:r>
-      <w:r>
-        <w:rPr>
-          <w:rStyle w:val="EmphasizeChar"/>
-        </w:rPr>
-        <w:t>conf</w:t>
-      </w:r>
-      <w:r>
-        <w:rPr>
-          <w:rStyle w:val="EmphasizeChar"/>
-        </w:rPr>
-        <w:tab/>
-      </w:r>
-      <w:r>
-        <w:rPr>
-          <w:rStyle w:val="EmphasizeChar"/>
-          <w:b w:val="0"/>
-          <w:color w:val="auto"/>
-        </w:rPr>
-        <w:t>H</w:t>
-      </w:r>
-      <w:r>
-        <w:rPr>
-          <w:rStyle w:val="EmphasizeChar"/>
-          <w:b w:val="0"/>
-          <w:color w:val="auto"/>
-        </w:rPr>
-        <w:t>olds public</w:t>
-      </w:r>
-      <w:r>
-        <w:rPr>
-          <w:rStyle w:val="EmphasizeChar"/>
-          <w:b w:val="0"/>
-          <w:color w:val="auto"/>
-        </w:rPr>
-        <w:t xml:space="preserve"> or private</w:t>
-      </w:r>
-      <w:r>
-        <w:rPr>
-          <w:rStyle w:val="EmphasizeChar"/>
-          <w:b w:val="0"/>
-          <w:color w:val="auto"/>
-        </w:rPr>
-        <w:t xml:space="preserve"> proxy’s generated HAProxy configuration as a ZIP archive.</w:t>
-      </w:r>
-    </w:p>
-    <w:p>
-      <w:pPr>
-        <w:ind w:left="2160" w:hanging="1800"/>
-        <w:rPr>
-          <w:rStyle w:val="EmphasizeChar"/>
-          <w:b w:val="0"/>
-          <w:color w:val="auto"/>
-        </w:rPr>
-      </w:pPr>
-      <w:r>
-        <w:rPr>
-          <w:rStyle w:val="EmphasizeChar"/>
-        </w:rPr>
         <w:t>proxies/*/</w:t>
       </w:r>
       <w:r>
@@ -2165,7 +2022,6 @@
         </w:numPr>
       </w:pPr>
       <w:r>
-        <w:lastRenderedPageBreak/>
         <w:t>TLS certificates are downloaded from Vault and are verified.</w:t>
       </w:r>
       <w:r>
@@ -2316,6 +2172,7 @@
     </w:p>
     <w:p>
       <w:r>
+        <w:lastRenderedPageBreak/>
         <w:t xml:space="preserve">The proxy manager also </w:t>
       </w:r>
       <w:r>
@@ -2565,8 +2422,6 @@
       <w:r>
         <w:t xml:space="preserve">NeonClusters reserves a block of 100 ports on the </w:t>
       </w:r>
-      <w:bookmarkStart w:id="0" w:name="_GoBack"/>
-      <w:bookmarkEnd w:id="0"/>
       <w:r>
         <w:t>ingress</w:t>
       </w:r>
@@ -2632,7 +2487,6 @@
     </w:p>
     <w:p>
       <w:r>
-        <w:lastRenderedPageBreak/>
         <w:tab/>
         <w:t>http:</w:t>
       </w:r>
@@ -2701,7 +2555,7 @@
 </file>
 
 <file path=word/endnotes.xml><?xml version="1.0" encoding="utf-8"?>
-<w:endnotes xmlns:wpc="http://schemas.microsoft.com/office/word/2010/wordprocessingCanvas" xmlns:cx="http://schemas.microsoft.com/office/drawing/2014/chartex" xmlns:cx1="http://schemas.microsoft.com/office/drawing/2015/9/8/chartex" xmlns:cx2="http://schemas.microsoft.com/office/drawing/2015/10/21/chartex" xmlns:cx3="http://schemas.microsoft.com/office/drawing/2016/5/9/chartex" xmlns:cx4="http://schemas.microsoft.com/office/drawing/2016/5/10/chartex" xmlns:cx5="http://schemas.microsoft.com/office/drawing/2016/5/11/chartex" xmlns:cx6="http://schemas.microsoft.com/office/drawing/2016/5/12/chartex" xmlns:cx7="http://schemas.microsoft.com/office/drawing/2016/5/13/chartex" xmlns:cx8="http://schemas.microsoft.com/office/drawing/2016/5/14/chartex" xmlns:mc="http://schemas.openxmlformats.org/markup-compatibility/2006" xmlns:aink="http://schemas.microsoft.com/office/drawing/2016/ink" xmlns:o="urn:schemas-microsoft-com:office:office" xmlns:r="http://schemas.openxmlformats.org/officeDocument/2006/relationships" xmlns:m="http://schemas.openxmlformats.org/officeDocument/2006/math" xmlns:v="urn:schemas-microsoft-com:vml" xmlns:wp14="http://schemas.microsoft.com/office/word/2010/wordprocessingDrawing" xmlns:wp="http://schemas.openxmlformats.org/drawingml/2006/wordprocessingDrawing" xmlns:w10="urn:schemas-microsoft-com:office:word" xmlns:w="http://schemas.openxmlformats.org/wordprocessingml/2006/main" xmlns:w14="http://schemas.microsoft.com/office/word/2010/wordml" xmlns:w15="http://schemas.microsoft.com/office/word/2012/wordml" xmlns:w16se="http://schemas.microsoft.com/office/word/2015/wordml/symex" xmlns:wpg="http://schemas.microsoft.com/office/word/2010/wordprocessingGroup" xmlns:wpi="http://schemas.microsoft.com/office/word/2010/wordprocessingInk" xmlns:wne="http://schemas.microsoft.com/office/word/2006/wordml" xmlns:wps="http://schemas.microsoft.com/office/word/2010/wordprocessingShape" mc:Ignorable="w14 w15 w16se wp14">
+<w:endnotes xmlns:wpc="http://schemas.microsoft.com/office/word/2010/wordprocessingCanvas" xmlns:cx="http://schemas.microsoft.com/office/drawing/2014/chartex" xmlns:cx1="http://schemas.microsoft.com/office/drawing/2015/9/8/chartex" xmlns:cx2="http://schemas.microsoft.com/office/drawing/2015/10/21/chartex" xmlns:cx3="http://schemas.microsoft.com/office/drawing/2016/5/9/chartex" xmlns:cx4="http://schemas.microsoft.com/office/drawing/2016/5/10/chartex" xmlns:cx5="http://schemas.microsoft.com/office/drawing/2016/5/11/chartex" xmlns:cx6="http://schemas.microsoft.com/office/drawing/2016/5/12/chartex" xmlns:cx7="http://schemas.microsoft.com/office/drawing/2016/5/13/chartex" xmlns:cx8="http://schemas.microsoft.com/office/drawing/2016/5/14/chartex" xmlns:mc="http://schemas.openxmlformats.org/markup-compatibility/2006" xmlns:aink="http://schemas.microsoft.com/office/drawing/2016/ink" xmlns:am3d="http://schemas.microsoft.com/office/drawing/2017/model3d" xmlns:o="urn:schemas-microsoft-com:office:office" xmlns:r="http://schemas.openxmlformats.org/officeDocument/2006/relationships" xmlns:m="http://schemas.openxmlformats.org/officeDocument/2006/math" xmlns:v="urn:schemas-microsoft-com:vml" xmlns:wp14="http://schemas.microsoft.com/office/word/2010/wordprocessingDrawing" xmlns:wp="http://schemas.openxmlformats.org/drawingml/2006/wordprocessingDrawing" xmlns:w10="urn:schemas-microsoft-com:office:word" xmlns:w="http://schemas.openxmlformats.org/wordprocessingml/2006/main" xmlns:w14="http://schemas.microsoft.com/office/word/2010/wordml" xmlns:w15="http://schemas.microsoft.com/office/word/2012/wordml" xmlns:w16cid="http://schemas.microsoft.com/office/word/2016/wordml/cid" xmlns:w16se="http://schemas.microsoft.com/office/word/2015/wordml/symex" xmlns:wpg="http://schemas.microsoft.com/office/word/2010/wordprocessingGroup" xmlns:wpi="http://schemas.microsoft.com/office/word/2010/wordprocessingInk" xmlns:wne="http://schemas.microsoft.com/office/word/2006/wordml" xmlns:wps="http://schemas.microsoft.com/office/word/2010/wordprocessingShape" mc:Ignorable="w14 w15 w16se w16cid wp14">
   <w:endnote w:type="separator" w:id="-1">
     <w:p>
       <w:pPr>
@@ -2726,7 +2580,7 @@
 </file>
 
 <file path=word/footnotes.xml><?xml version="1.0" encoding="utf-8"?>
-<w:footnotes xmlns:wpc="http://schemas.microsoft.com/office/word/2010/wordprocessingCanvas" xmlns:cx="http://schemas.microsoft.com/office/drawing/2014/chartex" xmlns:cx1="http://schemas.microsoft.com/office/drawing/2015/9/8/chartex" xmlns:cx2="http://schemas.microsoft.com/office/drawing/2015/10/21/chartex" xmlns:cx3="http://schemas.microsoft.com/office/drawing/2016/5/9/chartex" xmlns:cx4="http://schemas.microsoft.com/office/drawing/2016/5/10/chartex" xmlns:cx5="http://schemas.microsoft.com/office/drawing/2016/5/11/chartex" xmlns:cx6="http://schemas.microsoft.com/office/drawing/2016/5/12/chartex" xmlns:cx7="http://schemas.microsoft.com/office/drawing/2016/5/13/chartex" xmlns:cx8="http://schemas.microsoft.com/office/drawing/2016/5/14/chartex" xmlns:mc="http://schemas.openxmlformats.org/markup-compatibility/2006" xmlns:aink="http://schemas.microsoft.com/office/drawing/2016/ink" xmlns:o="urn:schemas-microsoft-com:office:office" xmlns:r="http://schemas.openxmlformats.org/officeDocument/2006/relationships" xmlns:m="http://schemas.openxmlformats.org/officeDocument/2006/math" xmlns:v="urn:schemas-microsoft-com:vml" xmlns:wp14="http://schemas.microsoft.com/office/word/2010/wordprocessingDrawing" xmlns:wp="http://schemas.openxmlformats.org/drawingml/2006/wordprocessingDrawing" xmlns:w10="urn:schemas-microsoft-com:office:word" xmlns:w="http://schemas.openxmlformats.org/wordprocessingml/2006/main" xmlns:w14="http://schemas.microsoft.com/office/word/2010/wordml" xmlns:w15="http://schemas.microsoft.com/office/word/2012/wordml" xmlns:w16se="http://schemas.microsoft.com/office/word/2015/wordml/symex" xmlns:wpg="http://schemas.microsoft.com/office/word/2010/wordprocessingGroup" xmlns:wpi="http://schemas.microsoft.com/office/word/2010/wordprocessingInk" xmlns:wne="http://schemas.microsoft.com/office/word/2006/wordml" xmlns:wps="http://schemas.microsoft.com/office/word/2010/wordprocessingShape" mc:Ignorable="w14 w15 w16se wp14">
+<w:footnotes xmlns:wpc="http://schemas.microsoft.com/office/word/2010/wordprocessingCanvas" xmlns:cx="http://schemas.microsoft.com/office/drawing/2014/chartex" xmlns:cx1="http://schemas.microsoft.com/office/drawing/2015/9/8/chartex" xmlns:cx2="http://schemas.microsoft.com/office/drawing/2015/10/21/chartex" xmlns:cx3="http://schemas.microsoft.com/office/drawing/2016/5/9/chartex" xmlns:cx4="http://schemas.microsoft.com/office/drawing/2016/5/10/chartex" xmlns:cx5="http://schemas.microsoft.com/office/drawing/2016/5/11/chartex" xmlns:cx6="http://schemas.microsoft.com/office/drawing/2016/5/12/chartex" xmlns:cx7="http://schemas.microsoft.com/office/drawing/2016/5/13/chartex" xmlns:cx8="http://schemas.microsoft.com/office/drawing/2016/5/14/chartex" xmlns:mc="http://schemas.openxmlformats.org/markup-compatibility/2006" xmlns:aink="http://schemas.microsoft.com/office/drawing/2016/ink" xmlns:am3d="http://schemas.microsoft.com/office/drawing/2017/model3d" xmlns:o="urn:schemas-microsoft-com:office:office" xmlns:r="http://schemas.openxmlformats.org/officeDocument/2006/relationships" xmlns:m="http://schemas.openxmlformats.org/officeDocument/2006/math" xmlns:v="urn:schemas-microsoft-com:vml" xmlns:wp14="http://schemas.microsoft.com/office/word/2010/wordprocessingDrawing" xmlns:wp="http://schemas.openxmlformats.org/drawingml/2006/wordprocessingDrawing" xmlns:w10="urn:schemas-microsoft-com:office:word" xmlns:w="http://schemas.openxmlformats.org/wordprocessingml/2006/main" xmlns:w14="http://schemas.microsoft.com/office/word/2010/wordml" xmlns:w15="http://schemas.microsoft.com/office/word/2012/wordml" xmlns:w16cid="http://schemas.microsoft.com/office/word/2016/wordml/cid" xmlns:w16se="http://schemas.microsoft.com/office/word/2015/wordml/symex" xmlns:wpg="http://schemas.microsoft.com/office/word/2010/wordprocessingGroup" xmlns:wpi="http://schemas.microsoft.com/office/word/2010/wordprocessingInk" xmlns:wne="http://schemas.microsoft.com/office/word/2006/wordml" xmlns:wps="http://schemas.microsoft.com/office/word/2010/wordprocessingShape" mc:Ignorable="w14 w15 w16se w16cid wp14">
   <w:footnote w:type="separator" w:id="-1">
     <w:p>
       <w:pPr>
@@ -2751,7 +2605,7 @@
 </file>
 
 <file path=word/numbering.xml><?xml version="1.0" encoding="utf-8"?>
-<w:numbering xmlns:wpc="http://schemas.microsoft.com/office/word/2010/wordprocessingCanvas" xmlns:cx="http://schemas.microsoft.com/office/drawing/2014/chartex" xmlns:cx1="http://schemas.microsoft.com/office/drawing/2015/9/8/chartex" xmlns:cx2="http://schemas.microsoft.com/office/drawing/2015/10/21/chartex" xmlns:cx3="http://schemas.microsoft.com/office/drawing/2016/5/9/chartex" xmlns:cx4="http://schemas.microsoft.com/office/drawing/2016/5/10/chartex" xmlns:cx5="http://schemas.microsoft.com/office/drawing/2016/5/11/chartex" xmlns:cx6="http://schemas.microsoft.com/office/drawing/2016/5/12/chartex" xmlns:cx7="http://schemas.microsoft.com/office/drawing/2016/5/13/chartex" xmlns:cx8="http://schemas.microsoft.com/office/drawing/2016/5/14/chartex" xmlns:mc="http://schemas.openxmlformats.org/markup-compatibility/2006" xmlns:aink="http://schemas.microsoft.com/office/drawing/2016/ink" xmlns:o="urn:schemas-microsoft-com:office:office" xmlns:r="http://schemas.openxmlformats.org/officeDocument/2006/relationships" xmlns:m="http://schemas.openxmlformats.org/officeDocument/2006/math" xmlns:v="urn:schemas-microsoft-com:vml" xmlns:wp14="http://schemas.microsoft.com/office/word/2010/wordprocessingDrawing" xmlns:wp="http://schemas.openxmlformats.org/drawingml/2006/wordprocessingDrawing" xmlns:w10="urn:schemas-microsoft-com:office:word" xmlns:w="http://schemas.openxmlformats.org/wordprocessingml/2006/main" xmlns:w14="http://schemas.microsoft.com/office/word/2010/wordml" xmlns:w15="http://schemas.microsoft.com/office/word/2012/wordml" xmlns:w16se="http://schemas.microsoft.com/office/word/2015/wordml/symex" xmlns:wpg="http://schemas.microsoft.com/office/word/2010/wordprocessingGroup" xmlns:wpi="http://schemas.microsoft.com/office/word/2010/wordprocessingInk" xmlns:wne="http://schemas.microsoft.com/office/word/2006/wordml" xmlns:wps="http://schemas.microsoft.com/office/word/2010/wordprocessingShape" mc:Ignorable="w14 w15 w16se wp14">
+<w:numbering xmlns:wpc="http://schemas.microsoft.com/office/word/2010/wordprocessingCanvas" xmlns:cx="http://schemas.microsoft.com/office/drawing/2014/chartex" xmlns:cx1="http://schemas.microsoft.com/office/drawing/2015/9/8/chartex" xmlns:cx2="http://schemas.microsoft.com/office/drawing/2015/10/21/chartex" xmlns:cx3="http://schemas.microsoft.com/office/drawing/2016/5/9/chartex" xmlns:cx4="http://schemas.microsoft.com/office/drawing/2016/5/10/chartex" xmlns:cx5="http://schemas.microsoft.com/office/drawing/2016/5/11/chartex" xmlns:cx6="http://schemas.microsoft.com/office/drawing/2016/5/12/chartex" xmlns:cx7="http://schemas.microsoft.com/office/drawing/2016/5/13/chartex" xmlns:cx8="http://schemas.microsoft.com/office/drawing/2016/5/14/chartex" xmlns:mc="http://schemas.openxmlformats.org/markup-compatibility/2006" xmlns:aink="http://schemas.microsoft.com/office/drawing/2016/ink" xmlns:am3d="http://schemas.microsoft.com/office/drawing/2017/model3d" xmlns:o="urn:schemas-microsoft-com:office:office" xmlns:r="http://schemas.openxmlformats.org/officeDocument/2006/relationships" xmlns:m="http://schemas.openxmlformats.org/officeDocument/2006/math" xmlns:v="urn:schemas-microsoft-com:vml" xmlns:wp14="http://schemas.microsoft.com/office/word/2010/wordprocessingDrawing" xmlns:wp="http://schemas.openxmlformats.org/drawingml/2006/wordprocessingDrawing" xmlns:w10="urn:schemas-microsoft-com:office:word" xmlns:w="http://schemas.openxmlformats.org/wordprocessingml/2006/main" xmlns:w14="http://schemas.microsoft.com/office/word/2010/wordml" xmlns:w15="http://schemas.microsoft.com/office/word/2012/wordml" xmlns:w16cid="http://schemas.microsoft.com/office/word/2016/wordml/cid" xmlns:w16se="http://schemas.microsoft.com/office/word/2015/wordml/symex" xmlns:wpg="http://schemas.microsoft.com/office/word/2010/wordprocessingGroup" xmlns:wpi="http://schemas.microsoft.com/office/word/2010/wordprocessingInk" xmlns:wne="http://schemas.microsoft.com/office/word/2006/wordml" xmlns:wps="http://schemas.microsoft.com/office/word/2010/wordprocessingShape" mc:Ignorable="w14 w15 w16se w16cid wp14">
   <w:abstractNum w:abstractNumId="0" w15:restartNumberingAfterBreak="0">
     <w:nsid w:val="6562274F"/>
     <w:multiLevelType w:val="hybridMultilevel"/>
@@ -2845,7 +2699,7 @@
 </file>
 
 <file path=word/styles.xml><?xml version="1.0" encoding="utf-8"?>
-<w:styles xmlns:mc="http://schemas.openxmlformats.org/markup-compatibility/2006" xmlns:r="http://schemas.openxmlformats.org/officeDocument/2006/relationships" xmlns:w="http://schemas.openxmlformats.org/wordprocessingml/2006/main" xmlns:w14="http://schemas.microsoft.com/office/word/2010/wordml" xmlns:w15="http://schemas.microsoft.com/office/word/2012/wordml" xmlns:w16se="http://schemas.microsoft.com/office/word/2015/wordml/symex" mc:Ignorable="w14 w15 w16se">
+<w:styles xmlns:mc="http://schemas.openxmlformats.org/markup-compatibility/2006" xmlns:r="http://schemas.openxmlformats.org/officeDocument/2006/relationships" xmlns:w="http://schemas.openxmlformats.org/wordprocessingml/2006/main" xmlns:w14="http://schemas.microsoft.com/office/word/2010/wordml" xmlns:w15="http://schemas.microsoft.com/office/word/2012/wordml" xmlns:w16cid="http://schemas.microsoft.com/office/word/2016/wordml/cid" xmlns:w16se="http://schemas.microsoft.com/office/word/2015/wordml/symex" mc:Ignorable="w14 w15 w16se w16cid">
   <w:docDefaults>
     <w:rPrDefault>
       <w:rPr>
@@ -2861,7 +2715,7 @@
       </w:pPr>
     </w:pPrDefault>
   </w:docDefaults>
-  <w:latentStyles w:defLockedState="0" w:defUIPriority="99" w:defSemiHidden="0" w:defUnhideWhenUsed="0" w:defQFormat="0" w:count="374">
+  <w:latentStyles w:defLockedState="0" w:defUIPriority="99" w:defSemiHidden="0" w:defUnhideWhenUsed="0" w:defQFormat="0" w:count="375">
     <w:lsdException w:name="Normal" w:uiPriority="0" w:qFormat="1"/>
     <w:lsdException w:name="heading 1" w:uiPriority="9" w:qFormat="1"/>
     <w:lsdException w:name="heading 2" w:semiHidden="1" w:uiPriority="9" w:unhideWhenUsed="1" w:qFormat="1"/>
@@ -2967,7 +2821,6 @@
     <w:lsdException w:name="HTML Sample" w:semiHidden="1" w:unhideWhenUsed="1"/>
     <w:lsdException w:name="HTML Typewriter" w:semiHidden="1" w:unhideWhenUsed="1"/>
     <w:lsdException w:name="HTML Variable" w:semiHidden="1" w:unhideWhenUsed="1"/>
-    <w:lsdException w:name="Normal Table" w:semiHidden="1" w:unhideWhenUsed="1"/>
     <w:lsdException w:name="annotation subject" w:semiHidden="1" w:unhideWhenUsed="1"/>
     <w:lsdException w:name="No List" w:semiHidden="1" w:unhideWhenUsed="1"/>
     <w:lsdException w:name="Outline List 1" w:semiHidden="1" w:unhideWhenUsed="1"/>
@@ -3014,10 +2867,8 @@
     <w:lsdException w:name="Table Subtle 2" w:semiHidden="1" w:unhideWhenUsed="1"/>
     <w:lsdException w:name="Table Web 1" w:semiHidden="1" w:unhideWhenUsed="1"/>
     <w:lsdException w:name="Table Web 2" w:semiHidden="1" w:unhideWhenUsed="1"/>
-    <w:lsdException w:name="Table Web 3" w:semiHidden="1" w:unhideWhenUsed="1"/>
     <w:lsdException w:name="Balloon Text" w:semiHidden="1" w:unhideWhenUsed="1"/>
     <w:lsdException w:name="Table Grid" w:uiPriority="39"/>
-    <w:lsdException w:name="Table Theme" w:semiHidden="1" w:unhideWhenUsed="1"/>
     <w:lsdException w:name="Placeholder Text" w:semiHidden="1"/>
     <w:lsdException w:name="No Spacing" w:uiPriority="1" w:qFormat="1"/>
     <w:lsdException w:name="Light Shading" w:uiPriority="60"/>
@@ -3236,6 +3087,7 @@
     <w:lsdException w:name="Mention" w:semiHidden="1" w:unhideWhenUsed="1"/>
     <w:lsdException w:name="Smart Hyperlink" w:semiHidden="1" w:unhideWhenUsed="1"/>
     <w:lsdException w:name="Hashtag" w:semiHidden="1" w:unhideWhenUsed="1"/>
+    <w:lsdException w:name="Unresolved Mention" w:semiHidden="1" w:unhideWhenUsed="1"/>
   </w:latentStyles>
   <w:style w:type="paragraph" w:default="1" w:styleId="Normal">
     <w:name w:val="Normal"/>
@@ -3765,7 +3617,7 @@
 </file>
 
 <file path=customXml/itemProps1.xml><?xml version="1.0" encoding="utf-8"?>
-<ds:datastoreItem xmlns:ds="http://schemas.openxmlformats.org/officeDocument/2006/customXml" ds:itemID="{50E3469F-744A-4A76-A571-04161087840F}">
+<ds:datastoreItem xmlns:ds="http://schemas.openxmlformats.org/officeDocument/2006/customXml" ds:itemID="{AFEA626A-5D3E-4DDF-A861-82AFA82435C7}">
   <ds:schemaRefs>
     <ds:schemaRef ds:uri="http://schemas.openxmlformats.org/officeDocument/2006/bibliography"/>
   </ds:schemaRefs>

</xml_diff>

<commit_message>
neon-proxy-manager: Bug fixes and other improvements.
</commit_message>
<xml_diff>
--- a/Doc/Cluster Proxies.docx
+++ b/Doc/Cluster Proxies.docx
@@ -752,218 +752,221 @@
         <w:t>-</w:t>
       </w:r>
       <w:r>
-        <w:t>seconds: 300</w:t>
-      </w:r>
-      <w:r>
-        <w:br/>
-        <w:t xml:space="preserve">    </w:t>
-      </w:r>
-      <w:r>
-        <w:t xml:space="preserve">    </w:t>
-      </w:r>
-      <w:r>
-        <w:t>cert</w:t>
-      </w:r>
-      <w:r>
-        <w:t>-</w:t>
-      </w:r>
-      <w:r>
-        <w:t>warn</w:t>
-      </w:r>
-      <w:r>
-        <w:t>-</w:t>
-      </w:r>
-      <w:r>
-        <w:t>days: 30</w:t>
-      </w:r>
-      <w:r>
-        <w:br/>
-      </w:r>
-      <w:r>
-        <w:br/>
-        <w:t xml:space="preserve">        status:</w:t>
-      </w:r>
-      <w:r>
-        <w:br/>
-        <w:t xml:space="preserve">            public: &lt;</w:t>
-      </w:r>
-      <w:r>
-        <w:t>ProxyStatus</w:t>
-      </w:r>
-      <w:r>
-        <w:t xml:space="preserve"> json&gt;</w:t>
-      </w:r>
-      <w:r>
-        <w:br/>
-        <w:t xml:space="preserve">            private: &lt;</w:t>
-      </w:r>
-      <w:r>
-        <w:t>ProxyStatus</w:t>
-      </w:r>
-      <w:r>
-        <w:t xml:space="preserve"> json&gt;</w:t>
-      </w:r>
-      <w:r>
-        <w:br/>
-        <w:t xml:space="preserve">        </w:t>
-      </w:r>
-      <w:r>
-        <w:br/>
-        <w:t xml:space="preserve">        proxies:</w:t>
-      </w:r>
-      <w:r>
-        <w:br/>
-        <w:t xml:space="preserve">            public:</w:t>
-      </w:r>
-      <w:r>
-        <w:br/>
-        <w:t xml:space="preserve">                conf: </w:t>
-      </w:r>
-      <w:r>
-        <w:t>haproxy.zip</w:t>
-      </w:r>
-      <w:r>
-        <w:br/>
-        <w:t xml:space="preserve">        </w:t>
-      </w:r>
-      <w:r>
-        <w:t xml:space="preserve">        </w:t>
-      </w:r>
-      <w:r>
-        <w:t>hash: &lt;MD5 hash of conf+certs&gt;</w:t>
-      </w:r>
-      <w:r>
-        <w:br/>
-      </w:r>
-      <w:r>
-        <w:t xml:space="preserve">            private:</w:t>
-      </w:r>
-      <w:r>
-        <w:br/>
-        <w:t xml:space="preserve">        </w:t>
-      </w:r>
-      <w:r>
-        <w:t xml:space="preserve">        </w:t>
-      </w:r>
-      <w:r>
-        <w:t>conf: haproxy.zip</w:t>
-      </w:r>
-      <w:r>
-        <w:br/>
-        <w:t xml:space="preserve">        </w:t>
-      </w:r>
-      <w:r>
-        <w:t xml:space="preserve">        </w:t>
-      </w:r>
-      <w:r>
-        <w:t>hash: &lt;MD5 hash of conf+certs&gt;</w:t>
-      </w:r>
-      <w:r>
-        <w:br/>
-      </w:r>
-      <w:r>
-        <w:br/>
-      </w:r>
-      <w:r>
-        <w:t xml:space="preserve">        </w:t>
-      </w:r>
-      <w:r>
-        <w:t>conf</w:t>
-      </w:r>
-      <w:r>
-        <w:t>:</w:t>
-      </w:r>
-      <w:r>
-        <w:br/>
-        <w:t xml:space="preserve">            </w:t>
-      </w:r>
-      <w:r>
-        <w:t>reload</w:t>
-      </w:r>
-      <w:r>
-        <w:br/>
-        <w:t xml:space="preserve">            </w:t>
-      </w:r>
-      <w:r>
-        <w:t>cert</w:t>
-      </w:r>
-      <w:r>
-        <w:t>-update</w:t>
-      </w:r>
-      <w:r>
-        <w:br/>
-      </w:r>
-      <w:r>
-        <w:br/>
-        <w:t xml:space="preserve">            public:</w:t>
-      </w:r>
-      <w:r>
-        <w:br/>
-        <w:t xml:space="preserve">                settings: &lt;ProxySettings json&gt;</w:t>
-      </w:r>
-      <w:r>
-        <w:br/>
-        <w:t xml:space="preserve">               </w:t>
-      </w:r>
-      <w:r>
-        <w:t xml:space="preserve"> </w:t>
-      </w:r>
-      <w:r>
-        <w:t>routes:</w:t>
-      </w:r>
-      <w:r>
-        <w:br/>
-        <w:t xml:space="preserve">                    name1: &lt;ProxyRoute json&gt;</w:t>
-      </w:r>
-      <w:r>
-        <w:br/>
-        <w:t xml:space="preserve">                    name2: &lt;ProxyRoute json&gt;</w:t>
-      </w:r>
-      <w:r>
-        <w:br/>
-        <w:t xml:space="preserve">                    ...</w:t>
-      </w:r>
-      <w:r>
-        <w:br/>
-        <w:t xml:space="preserve">            private:</w:t>
-      </w:r>
-      <w:r>
-        <w:br/>
-      </w:r>
-      <w:r>
-        <w:t xml:space="preserve">                settings: &lt;ProxySettings json&gt;</w:t>
-      </w:r>
-      <w:r>
-        <w:br/>
-        <w:t xml:space="preserve">                routes:</w:t>
-      </w:r>
-      <w:r>
-        <w:br/>
-        <w:t xml:space="preserve">                    name1: &lt;ProxyRoute json&gt;</w:t>
-      </w:r>
-      <w:r>
-        <w:br/>
-        <w:t xml:space="preserve">                    name2: &lt;ProxyRoute json&gt;</w:t>
-      </w:r>
-      <w:r>
-        <w:br/>
-        <w:t xml:space="preserve">                    ...</w:t>
-      </w:r>
-    </w:p>
-    <w:p>
-      <w:r>
-        <w:t>where</w:t>
-      </w:r>
-      <w:r>
-        <w:t>:</w:t>
-      </w:r>
-    </w:p>
-    <w:p>
-      <w:pPr>
-        <w:ind w:left="2160" w:hanging="1800"/>
-      </w:pPr>
+        <w:t xml:space="preserve">seconds: </w:t>
+      </w:r>
+      <w:r>
+        <w:t>120</w:t>
+      </w:r>
       <w:bookmarkStart w:id="0" w:name="_GoBack"/>
       <w:bookmarkEnd w:id="0"/>
+      <w:r>
+        <w:br/>
+        <w:t xml:space="preserve">    </w:t>
+      </w:r>
+      <w:r>
+        <w:t xml:space="preserve">    </w:t>
+      </w:r>
+      <w:r>
+        <w:t>cert</w:t>
+      </w:r>
+      <w:r>
+        <w:t>-</w:t>
+      </w:r>
+      <w:r>
+        <w:t>warn</w:t>
+      </w:r>
+      <w:r>
+        <w:t>-</w:t>
+      </w:r>
+      <w:r>
+        <w:t>days: 30</w:t>
+      </w:r>
+      <w:r>
+        <w:br/>
+      </w:r>
+      <w:r>
+        <w:br/>
+        <w:t xml:space="preserve">        status:</w:t>
+      </w:r>
+      <w:r>
+        <w:br/>
+        <w:t xml:space="preserve">            public: &lt;</w:t>
+      </w:r>
+      <w:r>
+        <w:t>ProxyStatus</w:t>
+      </w:r>
+      <w:r>
+        <w:t xml:space="preserve"> json&gt;</w:t>
+      </w:r>
+      <w:r>
+        <w:br/>
+        <w:t xml:space="preserve">            private: &lt;</w:t>
+      </w:r>
+      <w:r>
+        <w:t>ProxyStatus</w:t>
+      </w:r>
+      <w:r>
+        <w:t xml:space="preserve"> json&gt;</w:t>
+      </w:r>
+      <w:r>
+        <w:br/>
+        <w:t xml:space="preserve">        </w:t>
+      </w:r>
+      <w:r>
+        <w:br/>
+        <w:t xml:space="preserve">        proxies:</w:t>
+      </w:r>
+      <w:r>
+        <w:br/>
+        <w:t xml:space="preserve">            public:</w:t>
+      </w:r>
+      <w:r>
+        <w:br/>
+        <w:t xml:space="preserve">                conf: </w:t>
+      </w:r>
+      <w:r>
+        <w:t>haproxy.zip</w:t>
+      </w:r>
+      <w:r>
+        <w:br/>
+        <w:t xml:space="preserve">        </w:t>
+      </w:r>
+      <w:r>
+        <w:t xml:space="preserve">        </w:t>
+      </w:r>
+      <w:r>
+        <w:t>hash: &lt;MD5 hash of conf+certs&gt;</w:t>
+      </w:r>
+      <w:r>
+        <w:br/>
+      </w:r>
+      <w:r>
+        <w:t xml:space="preserve">            private:</w:t>
+      </w:r>
+      <w:r>
+        <w:br/>
+        <w:t xml:space="preserve">        </w:t>
+      </w:r>
+      <w:r>
+        <w:t xml:space="preserve">        </w:t>
+      </w:r>
+      <w:r>
+        <w:t>conf: haproxy.zip</w:t>
+      </w:r>
+      <w:r>
+        <w:br/>
+        <w:t xml:space="preserve">        </w:t>
+      </w:r>
+      <w:r>
+        <w:t xml:space="preserve">        </w:t>
+      </w:r>
+      <w:r>
+        <w:t>hash: &lt;MD5 hash of conf+certs&gt;</w:t>
+      </w:r>
+      <w:r>
+        <w:br/>
+      </w:r>
+      <w:r>
+        <w:br/>
+      </w:r>
+      <w:r>
+        <w:t xml:space="preserve">        </w:t>
+      </w:r>
+      <w:r>
+        <w:t>conf</w:t>
+      </w:r>
+      <w:r>
+        <w:t>:</w:t>
+      </w:r>
+      <w:r>
+        <w:br/>
+        <w:t xml:space="preserve">            </w:t>
+      </w:r>
+      <w:r>
+        <w:t>reload</w:t>
+      </w:r>
+      <w:r>
+        <w:br/>
+        <w:t xml:space="preserve">            </w:t>
+      </w:r>
+      <w:r>
+        <w:t>cert</w:t>
+      </w:r>
+      <w:r>
+        <w:t>-update</w:t>
+      </w:r>
+      <w:r>
+        <w:br/>
+      </w:r>
+      <w:r>
+        <w:br/>
+        <w:t xml:space="preserve">            public:</w:t>
+      </w:r>
+      <w:r>
+        <w:br/>
+        <w:t xml:space="preserve">                settings: &lt;ProxySettings json&gt;</w:t>
+      </w:r>
+      <w:r>
+        <w:br/>
+        <w:t xml:space="preserve">               </w:t>
+      </w:r>
+      <w:r>
+        <w:t xml:space="preserve"> </w:t>
+      </w:r>
+      <w:r>
+        <w:t>routes:</w:t>
+      </w:r>
+      <w:r>
+        <w:br/>
+        <w:t xml:space="preserve">                    name1: &lt;ProxyRoute json&gt;</w:t>
+      </w:r>
+      <w:r>
+        <w:br/>
+        <w:t xml:space="preserve">                    name2: &lt;ProxyRoute json&gt;</w:t>
+      </w:r>
+      <w:r>
+        <w:br/>
+        <w:t xml:space="preserve">                    ...</w:t>
+      </w:r>
+      <w:r>
+        <w:br/>
+        <w:t xml:space="preserve">            private:</w:t>
+      </w:r>
+      <w:r>
+        <w:br/>
+      </w:r>
+      <w:r>
+        <w:t xml:space="preserve">                settings: &lt;ProxySettings json&gt;</w:t>
+      </w:r>
+      <w:r>
+        <w:br/>
+        <w:t xml:space="preserve">                routes:</w:t>
+      </w:r>
+      <w:r>
+        <w:br/>
+        <w:t xml:space="preserve">                    name1: &lt;ProxyRoute json&gt;</w:t>
+      </w:r>
+      <w:r>
+        <w:br/>
+        <w:t xml:space="preserve">                    name2: &lt;ProxyRoute json&gt;</w:t>
+      </w:r>
+      <w:r>
+        <w:br/>
+        <w:t xml:space="preserve">                    ...</w:t>
+      </w:r>
+    </w:p>
+    <w:p>
+      <w:r>
+        <w:t>where</w:t>
+      </w:r>
+      <w:r>
+        <w:t>:</w:t>
+      </w:r>
+    </w:p>
+    <w:p>
+      <w:pPr>
+        <w:ind w:left="2160" w:hanging="1800"/>
+      </w:pPr>
       <w:r>
         <w:rPr>
           <w:rStyle w:val="EmphasizeChar"/>
@@ -2821,6 +2824,7 @@
     <w:lsdException w:name="HTML Sample" w:semiHidden="1" w:unhideWhenUsed="1"/>
     <w:lsdException w:name="HTML Typewriter" w:semiHidden="1" w:unhideWhenUsed="1"/>
     <w:lsdException w:name="HTML Variable" w:semiHidden="1" w:unhideWhenUsed="1"/>
+    <w:lsdException w:name="Normal Table" w:semiHidden="1" w:unhideWhenUsed="1"/>
     <w:lsdException w:name="annotation subject" w:semiHidden="1" w:unhideWhenUsed="1"/>
     <w:lsdException w:name="No List" w:semiHidden="1" w:unhideWhenUsed="1"/>
     <w:lsdException w:name="Outline List 1" w:semiHidden="1" w:unhideWhenUsed="1"/>
@@ -2867,8 +2871,10 @@
     <w:lsdException w:name="Table Subtle 2" w:semiHidden="1" w:unhideWhenUsed="1"/>
     <w:lsdException w:name="Table Web 1" w:semiHidden="1" w:unhideWhenUsed="1"/>
     <w:lsdException w:name="Table Web 2" w:semiHidden="1" w:unhideWhenUsed="1"/>
+    <w:lsdException w:name="Table Web 3" w:semiHidden="1" w:unhideWhenUsed="1"/>
     <w:lsdException w:name="Balloon Text" w:semiHidden="1" w:unhideWhenUsed="1"/>
     <w:lsdException w:name="Table Grid" w:uiPriority="39"/>
+    <w:lsdException w:name="Table Theme" w:semiHidden="1" w:unhideWhenUsed="1"/>
     <w:lsdException w:name="Placeholder Text" w:semiHidden="1"/>
     <w:lsdException w:name="No Spacing" w:uiPriority="1" w:qFormat="1"/>
     <w:lsdException w:name="Light Shading" w:uiPriority="60"/>
@@ -3617,7 +3623,7 @@
 </file>
 
 <file path=customXml/itemProps1.xml><?xml version="1.0" encoding="utf-8"?>
-<ds:datastoreItem xmlns:ds="http://schemas.openxmlformats.org/officeDocument/2006/customXml" ds:itemID="{AFEA626A-5D3E-4DDF-A861-82AFA82435C7}">
+<ds:datastoreItem xmlns:ds="http://schemas.openxmlformats.org/officeDocument/2006/customXml" ds:itemID="{2D43AC53-54F6-4A73-A88A-EFFFBA6C25E7}">
   <ds:schemaRefs>
     <ds:schemaRef ds:uri="http://schemas.openxmlformats.org/officeDocument/2006/bibliography"/>
   </ds:schemaRefs>

</xml_diff>

<commit_message>
Rebranding (part #1): NeonCluster --> neonCLUSTER
</commit_message>
<xml_diff>
--- a/Doc/Cluster Proxies.docx
+++ b/Doc/Cluster Proxies.docx
@@ -6,8 +6,16 @@
       <w:pPr>
         <w:pStyle w:val="Title"/>
       </w:pPr>
-      <w:r>
-        <w:t>NeonCluster Proxies</w:t>
+      <w:bookmarkStart w:id="0" w:name="_GoBack"/>
+      <w:r>
+        <w:t>n</w:t>
+      </w:r>
+      <w:r>
+        <w:t>eonCLUSTER</w:t>
+      </w:r>
+      <w:bookmarkEnd w:id="0"/>
+      <w:r>
+        <w:t xml:space="preserve"> Proxies</w:t>
       </w:r>
     </w:p>
     <w:p>
@@ -36,7 +44,16 @@
     </w:p>
     <w:p>
       <w:r>
-        <w:t>This document describes NeonCluster addresses these scenarios.</w:t>
+        <w:t xml:space="preserve">This document describes </w:t>
+      </w:r>
+      <w:r>
+        <w:t>n</w:t>
+      </w:r>
+      <w:r>
+        <w:t>eonCLUSTER</w:t>
+      </w:r>
+      <w:r>
+        <w:t xml:space="preserve"> addresses these scenarios.</w:t>
       </w:r>
     </w:p>
     <w:p>
@@ -49,7 +66,13 @@
     </w:p>
     <w:p>
       <w:r>
-        <w:t xml:space="preserve">NeonCluster provides three different Docker images for implementing HTTP and TCP reverse proxies.  These are all based off of the HAProxy open source project: </w:t>
+        <w:t>n</w:t>
+      </w:r>
+      <w:r>
+        <w:t>eonCLUSTER</w:t>
+      </w:r>
+      <w:r>
+        <w:t xml:space="preserve"> provides three different Docker images for implementing HTTP and TCP reverse proxies.  These are all based off of the HAProxy open source project: </w:t>
       </w:r>
       <w:hyperlink r:id="rId8" w:history="1">
         <w:r>
@@ -170,7 +193,13 @@
     </w:p>
     <w:p>
       <w:r>
-        <w:t>NeonCluster currently deploys three built-in proxy services:</w:t>
+        <w:t>n</w:t>
+      </w:r>
+      <w:r>
+        <w:t>eonCLUSTER</w:t>
+      </w:r>
+      <w:r>
+        <w:t xml:space="preserve"> currently deploys three built-in proxy services:</w:t>
       </w:r>
     </w:p>
     <w:p>
@@ -757,8 +786,6 @@
       <w:r>
         <w:t>120</w:t>
       </w:r>
-      <w:bookmarkStart w:id="0" w:name="_GoBack"/>
-      <w:bookmarkEnd w:id="0"/>
       <w:r>
         <w:br/>
         <w:t xml:space="preserve">    </w:t>
@@ -2269,7 +2296,16 @@
         <w:t>neon-*</w:t>
       </w:r>
       <w:r>
-        <w:t xml:space="preserve"> are reserved for NeonCluster services. </w:t>
+        <w:t xml:space="preserve"> are reserved for </w:t>
+      </w:r>
+      <w:r>
+        <w:t>n</w:t>
+      </w:r>
+      <w:r>
+        <w:t>eonCLUSTER</w:t>
+      </w:r>
+      <w:r>
+        <w:t xml:space="preserve"> services. </w:t>
       </w:r>
     </w:p>
     <w:p>
@@ -2423,7 +2459,13 @@
     </w:p>
     <w:p>
       <w:r>
-        <w:t xml:space="preserve">NeonClusters reserves a block of 100 ports on the </w:t>
+        <w:t>n</w:t>
+      </w:r>
+      <w:r>
+        <w:t>eonCLUSTER</w:t>
+      </w:r>
+      <w:r>
+        <w:t xml:space="preserve">s reserves a block of 100 ports on the </w:t>
       </w:r>
       <w:r>
         <w:t>ingress</w:t>
@@ -3623,7 +3665,7 @@
 </file>
 
 <file path=customXml/itemProps1.xml><?xml version="1.0" encoding="utf-8"?>
-<ds:datastoreItem xmlns:ds="http://schemas.openxmlformats.org/officeDocument/2006/customXml" ds:itemID="{2D43AC53-54F6-4A73-A88A-EFFFBA6C25E7}">
+<ds:datastoreItem xmlns:ds="http://schemas.openxmlformats.org/officeDocument/2006/customXml" ds:itemID="{068C1ED6-129E-4EBD-B74C-C141C9F27482}">
   <ds:schemaRefs>
     <ds:schemaRef ds:uri="http://schemas.openxmlformats.org/officeDocument/2006/bibliography"/>
   </ds:schemaRefs>

</xml_diff>

<commit_message>
Refactor: Renamed the public/private networks to [neon-public] and [neon-private].  Last chance to make these kind of tweaks before first cluster goes into production.
</commit_message>
<xml_diff>
--- a/Doc/Cluster Proxies.docx
+++ b/Doc/Cluster Proxies.docx
@@ -6,14 +6,12 @@
       <w:pPr>
         <w:pStyle w:val="Title"/>
       </w:pPr>
-      <w:bookmarkStart w:id="0" w:name="_GoBack"/>
       <w:r>
         <w:t>n</w:t>
       </w:r>
       <w:r>
         <w:t>eonCLUSTER</w:t>
       </w:r>
-      <w:bookmarkEnd w:id="0"/>
       <w:r>
         <w:t xml:space="preserve"> Proxies</w:t>
       </w:r>
@@ -289,7 +287,13 @@
         <w:rPr>
           <w:rStyle w:val="EmphasizeChar"/>
         </w:rPr>
-        <w:t>neon-cluster-public</w:t>
+        <w:t>neon</w:t>
+      </w:r>
+      <w:r>
+        <w:rPr>
+          <w:rStyle w:val="EmphasizeChar"/>
+        </w:rPr>
+        <w:t>-public</w:t>
       </w:r>
       <w:r>
         <w:t xml:space="preserve"> network</w:t>
@@ -475,7 +479,21 @@
         <w:rPr>
           <w:rStyle w:val="EmphasizeChar"/>
         </w:rPr>
-        <w:t>neon-cluster-private</w:t>
+        <w:t>neon</w:t>
+      </w:r>
+      <w:bookmarkStart w:id="0" w:name="_GoBack"/>
+      <w:bookmarkEnd w:id="0"/>
+      <w:r>
+        <w:rPr>
+          <w:rStyle w:val="EmphasizeChar"/>
+        </w:rPr>
+        <w:t xml:space="preserve"> </w:t>
+      </w:r>
+      <w:r>
+        <w:rPr>
+          <w:rStyle w:val="EmphasizeChar"/>
+        </w:rPr>
+        <w:t>-private</w:t>
       </w:r>
       <w:r>
         <w:t xml:space="preserve"> network</w:t>
@@ -3665,7 +3683,7 @@
 </file>
 
 <file path=customXml/itemProps1.xml><?xml version="1.0" encoding="utf-8"?>
-<ds:datastoreItem xmlns:ds="http://schemas.openxmlformats.org/officeDocument/2006/customXml" ds:itemID="{068C1ED6-129E-4EBD-B74C-C141C9F27482}">
+<ds:datastoreItem xmlns:ds="http://schemas.openxmlformats.org/officeDocument/2006/customXml" ds:itemID="{BB23206E-621D-402D-A328-52CD72B55ADA}">
   <ds:schemaRefs>
     <ds:schemaRef ds:uri="http://schemas.openxmlformats.org/officeDocument/2006/bibliography"/>
   </ds:schemaRefs>

</xml_diff>

<commit_message>
Proxy bridging in progress.
</commit_message>
<xml_diff>
--- a/Doc/Cluster Proxies.docx
+++ b/Doc/Cluster Proxies.docx
@@ -78,11 +78,9 @@
       <w:r>
         <w:t xml:space="preserve"> provides three different Docker images for implementing HTTP and TCP reverse proxies.  These are all based </w:t>
       </w:r>
-      <w:proofErr w:type="gramStart"/>
-      <w:r>
-        <w:t>off of</w:t>
-      </w:r>
-      <w:proofErr w:type="gramEnd"/>
+      <w:r>
+        <w:t>off</w:t>
+      </w:r>
       <w:r>
         <w:t xml:space="preserve"> the HAProxy open source project: </w:t>
       </w:r>
@@ -819,10 +817,7 @@
         <w:t>neoncluster/neon-proxy</w:t>
       </w:r>
       <w:r>
-        <w:t xml:space="preserve"> image</w:t>
-      </w:r>
-      <w:r>
-        <w:t>.</w:t>
+        <w:t xml:space="preserve"> image.</w:t>
       </w:r>
     </w:p>
     <w:p>
@@ -1039,16 +1034,7 @@
       </w:r>
       <w:r>
         <w:br/>
-        <w:t xml:space="preserve">            </w:t>
-      </w:r>
-      <w:r>
-        <w:t>private</w:t>
-      </w:r>
-      <w:r>
-        <w:t>-bridge</w:t>
-      </w:r>
-      <w:r>
-        <w:t>: &lt;</w:t>
+        <w:t xml:space="preserve">            private-bridge: &lt;</w:t>
       </w:r>
       <w:proofErr w:type="spellStart"/>
       <w:r>
@@ -1154,13 +1140,7 @@
         <w:br/>
       </w:r>
       <w:r>
-        <w:t xml:space="preserve">            private</w:t>
-      </w:r>
-      <w:r>
-        <w:t>-bridge</w:t>
-      </w:r>
-      <w:r>
-        <w:t>:</w:t>
+        <w:t xml:space="preserve">            private-bridge:</w:t>
       </w:r>
       <w:r>
         <w:br/>
@@ -1176,10 +1156,7 @@
       </w:r>
       <w:r>
         <w:br/>
-        <w:t xml:space="preserve">                </w:t>
-      </w:r>
-      <w:r>
-        <w:t xml:space="preserve">hash: &lt;MD5 hash of </w:t>
+        <w:t xml:space="preserve">                hash: &lt;MD5 hash of </w:t>
       </w:r>
       <w:proofErr w:type="spellStart"/>
       <w:r>
@@ -1198,9 +1175,11 @@
       <w:r>
         <w:t xml:space="preserve">        </w:t>
       </w:r>
+      <w:proofErr w:type="spellStart"/>
       <w:r>
         <w:t>conf</w:t>
       </w:r>
+      <w:proofErr w:type="spellEnd"/>
       <w:r>
         <w:t>:</w:t>
       </w:r>
@@ -2820,459 +2799,562 @@
       <w:r>
         <w:t>to</w:t>
       </w:r>
+      <w:r>
+        <w:t xml:space="preserve"> verify certificates over time when nothing else changes as well as to ensure that proxy</w:t>
+      </w:r>
+      <w:r>
+        <w:t xml:space="preserve"> </w:t>
+      </w:r>
+      <w:r>
+        <w:t xml:space="preserve">configurations </w:t>
+      </w:r>
+      <w:r>
+        <w:t>don’t</w:t>
+      </w:r>
+      <w:r>
+        <w:t xml:space="preserve"> inadvertently get out of sync with their definitions.</w:t>
+      </w:r>
+    </w:p>
+    <w:p>
+      <w:pPr>
+        <w:pStyle w:val="Heading2"/>
+      </w:pPr>
+      <w:r>
+        <w:t xml:space="preserve">Docker </w:t>
+      </w:r>
+      <w:r>
+        <w:t>Secrets</w:t>
+      </w:r>
+    </w:p>
+    <w:p>
+      <w:r>
+        <w:t xml:space="preserve">As of version 1.13.0, Docker supports secrets for swarm mode services.  Docker secrets are created by piping the secret (text or data) to the </w:t>
+      </w:r>
+      <w:r>
+        <w:rPr>
+          <w:rStyle w:val="CodeChar"/>
+        </w:rPr>
+        <w:t>docker secret NAME</w:t>
+      </w:r>
+      <w:r>
+        <w:t xml:space="preserve"> command.  This persists the secret in Docker using the </w:t>
+      </w:r>
+      <w:r>
+        <w:rPr>
+          <w:rStyle w:val="CodeChar"/>
+        </w:rPr>
+        <w:t>NAME</w:t>
+      </w:r>
+      <w:r>
+        <w:t xml:space="preserve"> passed.  The necessary secrets must be made available to cluster services as they are deployed.</w:t>
+      </w:r>
+    </w:p>
+    <w:p>
+      <w:r>
+        <w:t xml:space="preserve">Secret names prefixed by </w:t>
+      </w:r>
+      <w:r>
+        <w:rPr>
+          <w:rStyle w:val="EmphasizeChar"/>
+        </w:rPr>
+        <w:t>neon-*</w:t>
+      </w:r>
+      <w:r>
+        <w:t xml:space="preserve"> are reserved for </w:t>
+      </w:r>
+      <w:r>
+        <w:t>n</w:t>
+      </w:r>
+      <w:r>
+        <w:t>eonCLUSTER</w:t>
+      </w:r>
+      <w:r>
+        <w:t xml:space="preserve"> services. </w:t>
+      </w:r>
+    </w:p>
+    <w:p>
+      <w:r>
+        <w:t>The public and private cluster proxies require read access to the TLS certificates stored in the Vault at</w:t>
+      </w:r>
+      <w:r>
+        <w:rPr>
+          <w:rStyle w:val="CodeChar"/>
+        </w:rPr>
+        <w:t xml:space="preserve"> neon-secret/cert/*</w:t>
+      </w:r>
+      <w:r>
+        <w:t xml:space="preserve">.  Access to this is secured by the </w:t>
+      </w:r>
+      <w:r>
+        <w:rPr>
+          <w:b/>
+          <w:color w:val="C45911" w:themeColor="accent2" w:themeShade="BF"/>
+        </w:rPr>
+        <w:t>neon-proxy-public</w:t>
+      </w:r>
+      <w:r>
+        <w:rPr>
+          <w:color w:val="C45911" w:themeColor="accent2" w:themeShade="BF"/>
+        </w:rPr>
+        <w:t xml:space="preserve"> </w:t>
+      </w:r>
+      <w:r>
+        <w:t xml:space="preserve">and </w:t>
+      </w:r>
+      <w:r>
+        <w:rPr>
+          <w:b/>
+          <w:color w:val="C45911" w:themeColor="accent2" w:themeShade="BF"/>
+        </w:rPr>
+        <w:t>neon-proxy-private</w:t>
+      </w:r>
+      <w:r>
+        <w:rPr>
+          <w:color w:val="C45911" w:themeColor="accent2" w:themeShade="BF"/>
+        </w:rPr>
+        <w:t xml:space="preserve"> </w:t>
+      </w:r>
+      <w:r>
+        <w:t xml:space="preserve">Vault </w:t>
+      </w:r>
+      <w:proofErr w:type="spellStart"/>
+      <w:r>
+        <w:t>AppRoles</w:t>
+      </w:r>
+      <w:proofErr w:type="spellEnd"/>
+      <w:r>
+        <w:t xml:space="preserve">.  </w:t>
+      </w:r>
+      <w:r>
+        <w:t>The role credentials are persisted as the following Docker secrets and will be made available to the proxies when they are launched.</w:t>
+      </w:r>
+    </w:p>
+    <w:p>
+      <w:pPr>
+        <w:ind w:left="3600" w:hanging="3240"/>
+        <w:rPr>
+          <w:rStyle w:val="EmphasizeChar"/>
+          <w:b w:val="0"/>
+          <w:color w:val="auto"/>
+        </w:rPr>
+      </w:pPr>
+      <w:r>
+        <w:rPr>
+          <w:rStyle w:val="EmphasizeChar"/>
+        </w:rPr>
+        <w:t>neon-proxy-manager-credentials</w:t>
+      </w:r>
+      <w:r>
+        <w:rPr>
+          <w:rStyle w:val="EmphasizeChar"/>
+        </w:rPr>
+        <w:tab/>
+      </w:r>
+      <w:r>
+        <w:rPr>
+          <w:rStyle w:val="EmphasizeChar"/>
+          <w:b w:val="0"/>
+          <w:color w:val="auto"/>
+        </w:rPr>
+        <w:t xml:space="preserve">Vault credentials for the </w:t>
+      </w:r>
+      <w:r>
+        <w:rPr>
+          <w:rStyle w:val="EmphasizeChar"/>
+        </w:rPr>
+        <w:t>neon-proxy-manager</w:t>
+      </w:r>
+      <w:r>
+        <w:rPr>
+          <w:rStyle w:val="EmphasizeChar"/>
+          <w:b w:val="0"/>
+          <w:color w:val="auto"/>
+        </w:rPr>
+        <w:t xml:space="preserve"> service.</w:t>
+      </w:r>
+    </w:p>
+    <w:p>
+      <w:pPr>
+        <w:ind w:left="3600" w:hanging="3240"/>
+      </w:pPr>
+      <w:r>
+        <w:rPr>
+          <w:rStyle w:val="EmphasizeChar"/>
+        </w:rPr>
+        <w:t>neon-proxy-public-credentials</w:t>
+      </w:r>
+      <w:r>
+        <w:tab/>
+        <w:t xml:space="preserve">Vault credentials for the </w:t>
+      </w:r>
+      <w:r>
+        <w:rPr>
+          <w:rStyle w:val="EmphasizeChar"/>
+        </w:rPr>
+        <w:t>neon-proxy-public</w:t>
+      </w:r>
+      <w:r>
+        <w:t xml:space="preserve"> service.</w:t>
+      </w:r>
+    </w:p>
+    <w:p>
+      <w:pPr>
+        <w:ind w:left="3600" w:hanging="3240"/>
+      </w:pPr>
+      <w:r>
+        <w:rPr>
+          <w:rStyle w:val="EmphasizeChar"/>
+        </w:rPr>
+        <w:t>neon-proxy-private-credentials</w:t>
+      </w:r>
+      <w:r>
+        <w:tab/>
+        <w:t xml:space="preserve">Vault credentials for the </w:t>
+      </w:r>
+      <w:r>
+        <w:rPr>
+          <w:rStyle w:val="EmphasizeChar"/>
+        </w:rPr>
+        <w:t>neon-proxy-private</w:t>
+      </w:r>
+      <w:r>
+        <w:t xml:space="preserve"> service.</w:t>
+      </w:r>
+    </w:p>
+    <w:p>
+      <w:pPr>
+        <w:pStyle w:val="Heading1"/>
+      </w:pPr>
+      <w:r>
+        <w:t>Proxy Port Ranges</w:t>
+      </w:r>
+    </w:p>
+    <w:p>
+      <w:r>
+        <w:t>n</w:t>
+      </w:r>
+      <w:r>
+        <w:t>eonCLUSTER</w:t>
+      </w:r>
+      <w:r>
+        <w:t xml:space="preserve">s reserves a block of </w:t>
+      </w:r>
+      <w:r>
+        <w:t>200</w:t>
+      </w:r>
+      <w:r>
+        <w:t xml:space="preserve"> ports on the </w:t>
+      </w:r>
+      <w:r>
+        <w:t>ingress</w:t>
+      </w:r>
+      <w:r>
+        <w:t xml:space="preserve"> network for each of the public and private proxies.</w:t>
+      </w:r>
+    </w:p>
+    <w:p>
+      <w:r>
+        <w:rPr>
+          <w:b/>
+          <w:color w:val="C45911" w:themeColor="accent2" w:themeShade="BF"/>
+        </w:rPr>
+        <w:t>neon-proxy-public</w:t>
+      </w:r>
+      <w:r>
+        <w:t xml:space="preserve">: ports </w:t>
+      </w:r>
+      <w:r>
+        <w:t>5100</w:t>
+      </w:r>
+      <w:r>
+        <w:t xml:space="preserve"> – </w:t>
+      </w:r>
+      <w:r>
+        <w:t>5299</w:t>
+      </w:r>
+    </w:p>
+    <w:p>
+      <w:r>
+        <w:tab/>
+        <w:t xml:space="preserve">http: </w:t>
+      </w:r>
+      <w:r>
+        <w:tab/>
+      </w:r>
+      <w:r>
+        <w:tab/>
+        <w:t>5100</w:t>
+      </w:r>
+      <w:r>
+        <w:br/>
+      </w:r>
+      <w:r>
+        <w:tab/>
+        <w:t>https:</w:t>
+      </w:r>
+      <w:r>
+        <w:tab/>
+      </w:r>
+      <w:r>
+        <w:tab/>
+        <w:t>5101</w:t>
+      </w:r>
+      <w:r>
+        <w:br/>
+      </w:r>
+      <w:r>
+        <w:tab/>
+      </w:r>
+      <w:r>
+        <w:t>custom</w:t>
+      </w:r>
+      <w:r>
+        <w:t>:</w:t>
+      </w:r>
+      <w:r>
+        <w:tab/>
+      </w:r>
+      <w:r>
+        <w:tab/>
+        <w:t>5102</w:t>
+      </w:r>
+      <w:r>
+        <w:t xml:space="preserve"> - </w:t>
+      </w:r>
+      <w:r>
+        <w:t>5299</w:t>
+      </w:r>
+    </w:p>
+    <w:p>
+      <w:r>
+        <w:rPr>
+          <w:b/>
+          <w:color w:val="C45911" w:themeColor="accent2" w:themeShade="BF"/>
+        </w:rPr>
+        <w:t>neon-proxy-private</w:t>
+      </w:r>
+      <w:r>
+        <w:t xml:space="preserve">: ports </w:t>
+      </w:r>
+      <w:r>
+        <w:t>5300</w:t>
+      </w:r>
+      <w:r>
+        <w:t xml:space="preserve"> – </w:t>
+      </w:r>
+      <w:r>
+        <w:t>5499</w:t>
+      </w:r>
+    </w:p>
+    <w:p>
+      <w:r>
+        <w:tab/>
+        <w:t>http:</w:t>
+      </w:r>
+      <w:r>
+        <w:tab/>
+      </w:r>
+      <w:r>
+        <w:tab/>
+        <w:t>5300</w:t>
+      </w:r>
+      <w:r>
+        <w:br/>
+      </w:r>
+      <w:r>
+        <w:tab/>
+        <w:t>https:</w:t>
+      </w:r>
+      <w:r>
+        <w:tab/>
+      </w:r>
+      <w:r>
+        <w:tab/>
+        <w:t>5301</w:t>
+      </w:r>
+      <w:r>
+        <w:br/>
+      </w:r>
+      <w:r>
+        <w:tab/>
+      </w:r>
+      <w:r>
+        <w:t>custom</w:t>
+      </w:r>
+      <w:r>
+        <w:t>:</w:t>
+      </w:r>
+      <w:r>
+        <w:tab/>
+      </w:r>
+      <w:r>
+        <w:tab/>
+        <w:t>5302</w:t>
+      </w:r>
+      <w:r>
+        <w:t xml:space="preserve"> - </w:t>
+      </w:r>
+      <w:r>
+        <w:t>5499</w:t>
+      </w:r>
+    </w:p>
+    <w:p>
+      <w:r>
+        <w:lastRenderedPageBreak/>
+        <w:t>The first two ports in each block are reserved for inbound HTTP and HTTPS traffic.  Most, if not all HTTP(S) requests should be directed to these ports and then the proxies should be configured with routes that use the HTTP host header to decide where to deliver traffic.</w:t>
+      </w:r>
+    </w:p>
+    <w:p>
+      <w:pPr>
+        <w:ind w:left="720" w:hanging="720"/>
+      </w:pPr>
+      <w:r>
+        <w:rPr>
+          <w:b/>
+          <w:color w:val="C45911" w:themeColor="accent2" w:themeShade="BF"/>
+        </w:rPr>
+        <w:t>Note</w:t>
+      </w:r>
+      <w:r>
+        <w:tab/>
+        <w:t xml:space="preserve">This convention makes it easy to configure edge routers or load balancers.  Simply have them direct traffic targeting external ports 80 and 443 to ports </w:t>
+      </w:r>
+      <w:r>
+        <w:t>80</w:t>
+      </w:r>
+      <w:r>
+        <w:t xml:space="preserve"> and </w:t>
+      </w:r>
+      <w:r>
+        <w:t>443</w:t>
+      </w:r>
+      <w:r>
+        <w:rPr>
+          <w:rStyle w:val="FootnoteReference"/>
+        </w:rPr>
+        <w:footnoteReference w:id="1"/>
+      </w:r>
+      <w:r>
+        <w:t xml:space="preserve"> on one or more cluster nodes.  This one-time configuration will handle many deployment scenarios.</w:t>
+      </w:r>
+    </w:p>
+    <w:p>
+      <w:r>
+        <w:t xml:space="preserve">The remaining </w:t>
+      </w:r>
+      <w:r>
+        <w:t>1</w:t>
+      </w:r>
+      <w:r>
+        <w:t>98 ports in each block can be used for routing TCP connections, HTTPS pass-thru, or HTTPS endpoints for older clients that don’t support SNI (server name indication).  You’ll need to manually configure your edge router or load balancer to route inbound traffic to the correct port.</w:t>
+      </w:r>
+    </w:p>
+    <w:p>
+      <w:pPr>
+        <w:pStyle w:val="Heading1"/>
+      </w:pPr>
+      <w:r>
+        <w:t>neon-proxy-private-bridge</w:t>
+      </w:r>
+    </w:p>
+    <w:p>
+      <w:r>
+        <w:t xml:space="preserve">As mentioned above, this service is designed to proxy traffic from cluster pet nodes to the same endpoints defined for </w:t>
+      </w:r>
+      <w:r>
+        <w:rPr>
+          <w:rStyle w:val="EmphasizeChar"/>
+        </w:rPr>
+        <w:t>neon-proxy-private</w:t>
+      </w:r>
+      <w:r>
+        <w:t xml:space="preserve"> running in the Swarm.  This allows traffic to the standard local pet node private proxy ports (in the 5300-5499 range) to be forwarded to the same ports on selected Swarm nodes which will then be forwarded to the ultimate destination.</w:t>
+      </w:r>
+    </w:p>
+    <w:p>
+      <w:r>
+        <w:t xml:space="preserve">The neon-proxy-manager automatically generates the </w:t>
+      </w:r>
+      <w:r>
+        <w:rPr>
+          <w:rStyle w:val="EmphasizeChar"/>
+        </w:rPr>
+        <w:t>neon-proxy-private-bridge</w:t>
+      </w:r>
+      <w:r>
+        <w:t xml:space="preserve"> HAProxy configuration </w:t>
+      </w:r>
+      <w:r>
+        <w:t xml:space="preserve">from the current </w:t>
+      </w:r>
+      <w:r>
+        <w:rPr>
+          <w:rStyle w:val="EmphasizeChar"/>
+        </w:rPr>
+        <w:t>neon-proxy-private</w:t>
+      </w:r>
+      <w:r>
+        <w:t xml:space="preserve"> </w:t>
+      </w:r>
+      <w:r>
+        <w:t xml:space="preserve">configuration, converting any HTTP/HTTPS </w:t>
+      </w:r>
+      <w:r>
+        <w:t>proxies</w:t>
+      </w:r>
+      <w:r>
+        <w:t xml:space="preserve"> into </w:t>
+      </w:r>
+      <w:r>
+        <w:t xml:space="preserve">pass-thru </w:t>
+      </w:r>
+      <w:r>
+        <w:t xml:space="preserve">TCP </w:t>
+      </w:r>
+      <w:r>
+        <w:t>proxies.</w:t>
+      </w:r>
+    </w:p>
+    <w:p>
+      <w:r>
+        <w:t xml:space="preserve">The </w:t>
+      </w:r>
+      <w:r>
+        <w:rPr>
+          <w:rStyle w:val="EmphasizeChar"/>
+        </w:rPr>
+        <w:t>neon-proxy-private-bridge</w:t>
+      </w:r>
+      <w:r>
+        <w:rPr>
+          <w:color w:val="C45911" w:themeColor="accent2" w:themeShade="BF"/>
+        </w:rPr>
+        <w:t xml:space="preserve"> </w:t>
+      </w:r>
+      <w:r>
+        <w:t xml:space="preserve">route backends will be configured to hit the one or more Swarm cluster </w:t>
+      </w:r>
+      <w:r>
+        <w:t>nodes</w:t>
+      </w:r>
+      <w:r>
+        <w:t xml:space="preserve"> by the </w:t>
+      </w:r>
+      <w:r>
+        <w:rPr>
+          <w:rStyle w:val="EmphasizeChar"/>
+        </w:rPr>
+        <w:t>neon-proxy-manager</w:t>
+      </w:r>
+      <w:r>
+        <w:t xml:space="preserve">.  </w:t>
+      </w:r>
+      <w:r>
+        <w:t xml:space="preserve">The target Swarm nodes are determined by the </w:t>
+      </w:r>
       <w:bookmarkStart w:id="0" w:name="_GoBack"/>
       <w:bookmarkEnd w:id="0"/>
-      <w:r>
-        <w:t xml:space="preserve"> verify certificates over time when nothing else changes as well as to ensure that proxy</w:t>
-      </w:r>
-      <w:r>
-        <w:t xml:space="preserve"> </w:t>
-      </w:r>
-      <w:r>
-        <w:t xml:space="preserve">configurations </w:t>
-      </w:r>
-      <w:r>
-        <w:t>don’t</w:t>
-      </w:r>
-      <w:r>
-        <w:t xml:space="preserve"> inadvertently get out of sync with their definitions.</w:t>
-      </w:r>
-    </w:p>
-    <w:p>
-      <w:pPr>
-        <w:pStyle w:val="Heading2"/>
-      </w:pPr>
-      <w:r>
-        <w:t xml:space="preserve">Docker </w:t>
-      </w:r>
-      <w:r>
-        <w:t>Secrets</w:t>
-      </w:r>
-    </w:p>
-    <w:p>
-      <w:r>
-        <w:t xml:space="preserve">As of version 1.13.0, Docker supports secrets for swarm mode services.  Docker secrets are created by piping the secret (text or data) to the </w:t>
-      </w:r>
-      <w:r>
-        <w:rPr>
-          <w:rStyle w:val="CodeChar"/>
-        </w:rPr>
-        <w:t>docker secret NAME</w:t>
-      </w:r>
-      <w:r>
-        <w:t xml:space="preserve"> command.  This persists the secret in Docker using the </w:t>
-      </w:r>
-      <w:r>
-        <w:rPr>
-          <w:rStyle w:val="CodeChar"/>
-        </w:rPr>
-        <w:t>NAME</w:t>
-      </w:r>
-      <w:r>
-        <w:t xml:space="preserve"> passed.  The necessary secrets must be made available to cluster services as they are deployed.</w:t>
-      </w:r>
-    </w:p>
-    <w:p>
-      <w:r>
-        <w:t xml:space="preserve">Secret names prefixed by </w:t>
-      </w:r>
-      <w:r>
-        <w:rPr>
-          <w:rStyle w:val="EmphasizeChar"/>
-        </w:rPr>
-        <w:t>neon-*</w:t>
-      </w:r>
-      <w:r>
-        <w:t xml:space="preserve"> are reserved for </w:t>
-      </w:r>
-      <w:r>
-        <w:t>n</w:t>
-      </w:r>
-      <w:r>
-        <w:t>eonCLUSTER</w:t>
-      </w:r>
-      <w:r>
-        <w:t xml:space="preserve"> services. </w:t>
-      </w:r>
-    </w:p>
-    <w:p>
-      <w:r>
-        <w:t>The public and private cluster proxies require read access to the TLS certificates stored in the Vault at</w:t>
-      </w:r>
-      <w:r>
-        <w:rPr>
-          <w:rStyle w:val="CodeChar"/>
-        </w:rPr>
-        <w:t xml:space="preserve"> neon-secret/cert/*</w:t>
-      </w:r>
-      <w:r>
-        <w:t xml:space="preserve">.  Access to this is secured by the </w:t>
-      </w:r>
-      <w:r>
-        <w:rPr>
-          <w:b/>
-          <w:color w:val="C45911" w:themeColor="accent2" w:themeShade="BF"/>
-        </w:rPr>
-        <w:t>neon-proxy-public</w:t>
-      </w:r>
-      <w:r>
-        <w:rPr>
-          <w:color w:val="C45911" w:themeColor="accent2" w:themeShade="BF"/>
-        </w:rPr>
-        <w:t xml:space="preserve"> </w:t>
-      </w:r>
-      <w:r>
-        <w:t xml:space="preserve">and </w:t>
-      </w:r>
-      <w:r>
-        <w:rPr>
-          <w:b/>
-          <w:color w:val="C45911" w:themeColor="accent2" w:themeShade="BF"/>
-        </w:rPr>
-        <w:t>neon-proxy-private</w:t>
-      </w:r>
-      <w:r>
-        <w:rPr>
-          <w:color w:val="C45911" w:themeColor="accent2" w:themeShade="BF"/>
-        </w:rPr>
-        <w:t xml:space="preserve"> </w:t>
-      </w:r>
-      <w:r>
-        <w:t xml:space="preserve">Vault </w:t>
-      </w:r>
-      <w:proofErr w:type="spellStart"/>
-      <w:r>
-        <w:t>AppRoles</w:t>
-      </w:r>
-      <w:proofErr w:type="spellEnd"/>
-      <w:r>
-        <w:t xml:space="preserve">.  </w:t>
-      </w:r>
-      <w:r>
-        <w:t>The role credentials are persisted as the following Docker secrets and will be made available to the proxies when they are launched.</w:t>
-      </w:r>
-    </w:p>
-    <w:p>
-      <w:pPr>
-        <w:ind w:left="3600" w:hanging="3240"/>
-        <w:rPr>
-          <w:rStyle w:val="EmphasizeChar"/>
-          <w:b w:val="0"/>
-          <w:color w:val="auto"/>
-        </w:rPr>
-      </w:pPr>
-      <w:r>
-        <w:rPr>
-          <w:rStyle w:val="EmphasizeChar"/>
-        </w:rPr>
-        <w:t>neon-proxy-manager-credentials</w:t>
-      </w:r>
-      <w:r>
-        <w:rPr>
-          <w:rStyle w:val="EmphasizeChar"/>
-        </w:rPr>
-        <w:tab/>
-      </w:r>
-      <w:r>
-        <w:rPr>
-          <w:rStyle w:val="EmphasizeChar"/>
-          <w:b w:val="0"/>
-          <w:color w:val="auto"/>
-        </w:rPr>
-        <w:t xml:space="preserve">Vault credentials for the </w:t>
-      </w:r>
-      <w:r>
-        <w:rPr>
-          <w:rStyle w:val="EmphasizeChar"/>
-        </w:rPr>
-        <w:t>neon-proxy-manager</w:t>
-      </w:r>
-      <w:r>
-        <w:rPr>
-          <w:rStyle w:val="EmphasizeChar"/>
-          <w:b w:val="0"/>
-          <w:color w:val="auto"/>
-        </w:rPr>
-        <w:t xml:space="preserve"> service.</w:t>
-      </w:r>
-    </w:p>
-    <w:p>
-      <w:pPr>
-        <w:ind w:left="3600" w:hanging="3240"/>
-      </w:pPr>
-      <w:r>
-        <w:rPr>
-          <w:rStyle w:val="EmphasizeChar"/>
-        </w:rPr>
-        <w:t>neon-proxy-public-credentials</w:t>
-      </w:r>
-      <w:r>
-        <w:tab/>
-        <w:t xml:space="preserve">Vault credentials for the </w:t>
-      </w:r>
-      <w:r>
-        <w:rPr>
-          <w:rStyle w:val="EmphasizeChar"/>
-        </w:rPr>
-        <w:t>neon-proxy-public</w:t>
-      </w:r>
-      <w:r>
-        <w:t xml:space="preserve"> service.</w:t>
-      </w:r>
-    </w:p>
-    <w:p>
-      <w:pPr>
-        <w:ind w:left="3600" w:hanging="3240"/>
-      </w:pPr>
-      <w:r>
-        <w:rPr>
-          <w:rStyle w:val="EmphasizeChar"/>
-        </w:rPr>
-        <w:t>neon-proxy-private-credentials</w:t>
-      </w:r>
-      <w:r>
-        <w:tab/>
-        <w:t xml:space="preserve">Vault credentials for the </w:t>
-      </w:r>
-      <w:r>
-        <w:rPr>
-          <w:rStyle w:val="EmphasizeChar"/>
-        </w:rPr>
-        <w:t>neon-proxy-private</w:t>
-      </w:r>
-      <w:r>
-        <w:t xml:space="preserve"> service.</w:t>
-      </w:r>
-    </w:p>
-    <w:p>
-      <w:pPr>
-        <w:pStyle w:val="Heading1"/>
-      </w:pPr>
-      <w:r>
-        <w:t>Proxy Port Ranges</w:t>
-      </w:r>
-    </w:p>
-    <w:p>
-      <w:r>
-        <w:t>n</w:t>
-      </w:r>
-      <w:r>
-        <w:t>eonCLUSTER</w:t>
-      </w:r>
-      <w:r>
-        <w:t xml:space="preserve">s reserves a block of </w:t>
-      </w:r>
-      <w:r>
-        <w:t>200</w:t>
-      </w:r>
-      <w:r>
-        <w:t xml:space="preserve"> ports on the </w:t>
-      </w:r>
-      <w:r>
-        <w:t>ingress</w:t>
-      </w:r>
-      <w:r>
-        <w:t xml:space="preserve"> network for each of the public and private proxies.</w:t>
-      </w:r>
-    </w:p>
-    <w:p>
-      <w:r>
-        <w:rPr>
-          <w:b/>
-          <w:color w:val="C45911" w:themeColor="accent2" w:themeShade="BF"/>
-        </w:rPr>
-        <w:t>neon-proxy-public</w:t>
-      </w:r>
-      <w:r>
-        <w:t xml:space="preserve">: ports </w:t>
-      </w:r>
-      <w:r>
-        <w:t>5100</w:t>
-      </w:r>
-      <w:r>
-        <w:t xml:space="preserve"> – </w:t>
-      </w:r>
-      <w:r>
-        <w:t>5299</w:t>
-      </w:r>
-    </w:p>
-    <w:p>
-      <w:r>
-        <w:tab/>
-        <w:t xml:space="preserve">http: </w:t>
-      </w:r>
-      <w:r>
-        <w:tab/>
-      </w:r>
-      <w:r>
-        <w:tab/>
-        <w:t>5100</w:t>
-      </w:r>
-      <w:r>
-        <w:br/>
-      </w:r>
-      <w:r>
-        <w:tab/>
-        <w:t>https:</w:t>
-      </w:r>
-      <w:r>
-        <w:tab/>
-      </w:r>
-      <w:r>
-        <w:tab/>
-        <w:t>5101</w:t>
-      </w:r>
-      <w:r>
-        <w:br/>
-      </w:r>
-      <w:r>
-        <w:tab/>
-      </w:r>
-      <w:r>
-        <w:t>custom</w:t>
-      </w:r>
-      <w:r>
-        <w:t>:</w:t>
-      </w:r>
-      <w:r>
-        <w:tab/>
-      </w:r>
-      <w:r>
-        <w:tab/>
-        <w:t>5102</w:t>
-      </w:r>
-      <w:r>
-        <w:t xml:space="preserve"> - </w:t>
-      </w:r>
-      <w:r>
-        <w:t>5299</w:t>
-      </w:r>
-    </w:p>
-    <w:p>
-      <w:r>
-        <w:rPr>
-          <w:b/>
-          <w:color w:val="C45911" w:themeColor="accent2" w:themeShade="BF"/>
-        </w:rPr>
-        <w:t>neon-proxy-private</w:t>
-      </w:r>
-      <w:r>
-        <w:t xml:space="preserve">: ports </w:t>
-      </w:r>
-      <w:r>
-        <w:t>5300</w:t>
-      </w:r>
-      <w:r>
-        <w:t xml:space="preserve"> – </w:t>
-      </w:r>
-      <w:r>
-        <w:t>5499</w:t>
-      </w:r>
-    </w:p>
-    <w:p>
-      <w:r>
-        <w:tab/>
-        <w:t>http:</w:t>
-      </w:r>
-      <w:r>
-        <w:tab/>
-      </w:r>
-      <w:r>
-        <w:tab/>
-        <w:t>5300</w:t>
-      </w:r>
-      <w:r>
-        <w:br/>
-      </w:r>
-      <w:r>
-        <w:tab/>
-        <w:t>https:</w:t>
-      </w:r>
-      <w:r>
-        <w:tab/>
-      </w:r>
-      <w:r>
-        <w:tab/>
-        <w:t>5301</w:t>
-      </w:r>
-      <w:r>
-        <w:br/>
-      </w:r>
-      <w:r>
-        <w:tab/>
-      </w:r>
-      <w:r>
-        <w:t>custom</w:t>
-      </w:r>
-      <w:r>
-        <w:t>:</w:t>
-      </w:r>
-      <w:r>
-        <w:tab/>
-      </w:r>
-      <w:r>
-        <w:tab/>
-        <w:t>5302</w:t>
-      </w:r>
-      <w:r>
-        <w:t xml:space="preserve"> - </w:t>
-      </w:r>
-      <w:r>
-        <w:t>5499</w:t>
-      </w:r>
-    </w:p>
-    <w:p>
-      <w:r>
-        <w:lastRenderedPageBreak/>
-        <w:t>The first two ports in each block are reserved for inbound HTTP and HTTPS traffic.  Most, if not all HTTP(S) requests should be directed to these ports and then the proxies should be configured with routes that use the HTTP host header to decide where to deliver traffic.</w:t>
-      </w:r>
-    </w:p>
-    <w:p>
-      <w:pPr>
-        <w:ind w:left="720" w:hanging="720"/>
-      </w:pPr>
-      <w:r>
-        <w:rPr>
-          <w:b/>
-          <w:color w:val="C45911" w:themeColor="accent2" w:themeShade="BF"/>
-        </w:rPr>
-        <w:t>Note</w:t>
-      </w:r>
-      <w:r>
-        <w:tab/>
-        <w:t xml:space="preserve">This convention makes it easy to configure edge routers or load balancers.  Simply have them direct traffic targeting external ports 80 and 443 to ports </w:t>
-      </w:r>
-      <w:r>
-        <w:t>80</w:t>
-      </w:r>
-      <w:r>
-        <w:t xml:space="preserve"> and </w:t>
-      </w:r>
-      <w:r>
-        <w:t>443</w:t>
-      </w:r>
-      <w:r>
-        <w:rPr>
-          <w:rStyle w:val="FootnoteReference"/>
-        </w:rPr>
-        <w:footnoteReference w:id="1"/>
-      </w:r>
-      <w:r>
-        <w:t xml:space="preserve"> on one or more cluster nodes.  This one-time configuration will handle many deployment scenarios.</w:t>
-      </w:r>
-    </w:p>
-    <w:p>
-      <w:r>
-        <w:t xml:space="preserve">The remaining </w:t>
-      </w:r>
-      <w:r>
-        <w:t>1</w:t>
-      </w:r>
-      <w:r>
-        <w:t>98 ports in each block can be used for routing TCP connections, HTTPS pass-thru, or HTTPS endpoints for older clients that don’t support SNI (server name indication).  You’ll need to manually configure your edge router or load balancer to route inbound traffic to the correct port.</w:t>
-      </w:r>
-    </w:p>
-    <w:p/>
+    </w:p>
     <w:sectPr>
       <w:pgSz w:w="12240" w:h="15840"/>
       <w:pgMar w:top="1440" w:right="1440" w:bottom="1440" w:left="1440" w:header="720" w:footer="720" w:gutter="0"/>
@@ -4365,7 +4447,7 @@
 </file>
 
 <file path=customXml/itemProps1.xml><?xml version="1.0" encoding="utf-8"?>
-<ds:datastoreItem xmlns:ds="http://schemas.openxmlformats.org/officeDocument/2006/customXml" ds:itemID="{006D6E9B-8692-4985-ABDF-CF7D050FCD22}">
+<ds:datastoreItem xmlns:ds="http://schemas.openxmlformats.org/officeDocument/2006/customXml" ds:itemID="{D454A146-6EC7-426E-81C2-FD4E1EF4D9E1}">
   <ds:schemaRefs>
     <ds:schemaRef ds:uri="http://schemas.openxmlformats.org/officeDocument/2006/bibliography"/>
   </ds:schemaRefs>

</xml_diff>

<commit_message>
[neon-proxy-manager]: Proxy bridge config generation coded.
</commit_message>
<xml_diff>
--- a/Doc/Cluster Proxies.docx
+++ b/Doc/Cluster Proxies.docx
@@ -720,6 +720,132 @@
         <w:rPr>
           <w:rStyle w:val="EmphasizeChar"/>
         </w:rPr>
+        <w:t>neon-proxy-</w:t>
+      </w:r>
+      <w:r>
+        <w:rPr>
+          <w:rStyle w:val="EmphasizeChar"/>
+        </w:rPr>
+        <w:t>public</w:t>
+      </w:r>
+      <w:r>
+        <w:rPr>
+          <w:rStyle w:val="EmphasizeChar"/>
+        </w:rPr>
+        <w:t>-bridge</w:t>
+      </w:r>
+      <w:r>
+        <w:rPr>
+          <w:rStyle w:val="EmphasizeChar"/>
+        </w:rPr>
+        <w:tab/>
+      </w:r>
+      <w:r>
+        <w:rPr>
+          <w:rStyle w:val="EmphasizeChar"/>
+          <w:b w:val="0"/>
+          <w:color w:val="auto"/>
+        </w:rPr>
+        <w:t xml:space="preserve">Handles the routing of traffic from pet nodes to </w:t>
+      </w:r>
+      <w:r>
+        <w:rPr>
+          <w:rStyle w:val="EmphasizeChar"/>
+        </w:rPr>
+        <w:t>the neon-proxy-</w:t>
+      </w:r>
+      <w:r>
+        <w:rPr>
+          <w:rStyle w:val="EmphasizeChar"/>
+        </w:rPr>
+        <w:t>public</w:t>
+      </w:r>
+      <w:r>
+        <w:rPr>
+          <w:rStyle w:val="EmphasizeChar"/>
+          <w:b w:val="0"/>
+        </w:rPr>
+        <w:t xml:space="preserve"> </w:t>
+      </w:r>
+      <w:r>
+        <w:rPr>
+          <w:rStyle w:val="EmphasizeChar"/>
+          <w:b w:val="0"/>
+          <w:color w:val="auto"/>
+        </w:rPr>
+        <w:t xml:space="preserve">service running on the Swarm.  This is deployed as a container on each pet and works by forwarding TCP traffic from the standard </w:t>
+      </w:r>
+      <w:r>
+        <w:rPr>
+          <w:rStyle w:val="EmphasizeChar"/>
+          <w:b w:val="0"/>
+          <w:color w:val="auto"/>
+        </w:rPr>
+        <w:t xml:space="preserve">public proxy </w:t>
+      </w:r>
+      <w:r>
+        <w:rPr>
+          <w:rStyle w:val="EmphasizeChar"/>
+          <w:b w:val="0"/>
+          <w:color w:val="auto"/>
+        </w:rPr>
+        <w:t xml:space="preserve">ports on the pet to the same ports on any of the swarm nodes.  The routes will all be configured as TCP pass-thru and any HTTPS decryption will still be terminated by </w:t>
+      </w:r>
+      <w:r>
+        <w:rPr>
+          <w:rStyle w:val="EmphasizeChar"/>
+        </w:rPr>
+        <w:t>neon-proxy-</w:t>
+      </w:r>
+      <w:r>
+        <w:rPr>
+          <w:rStyle w:val="EmphasizeChar"/>
+        </w:rPr>
+        <w:t>public</w:t>
+      </w:r>
+      <w:r>
+        <w:rPr>
+          <w:rStyle w:val="EmphasizeChar"/>
+          <w:b w:val="0"/>
+          <w:color w:val="auto"/>
+        </w:rPr>
+        <w:t>.</w:t>
+      </w:r>
+      <w:r>
+        <w:rPr>
+          <w:rStyle w:val="EmphasizeChar"/>
+          <w:b w:val="0"/>
+          <w:color w:val="auto"/>
+        </w:rPr>
+        <w:br/>
+      </w:r>
+      <w:r>
+        <w:rPr>
+          <w:rStyle w:val="EmphasizeChar"/>
+          <w:b w:val="0"/>
+          <w:color w:val="auto"/>
+        </w:rPr>
+        <w:br/>
+        <w:t xml:space="preserve">This is also deployed using the </w:t>
+      </w:r>
+      <w:r>
+        <w:rPr>
+          <w:rStyle w:val="CodeChar"/>
+        </w:rPr>
+        <w:t>neoncluster/neon-proxy</w:t>
+      </w:r>
+      <w:r>
+        <w:t xml:space="preserve"> image.</w:t>
+      </w:r>
+    </w:p>
+    <w:p>
+      <w:pPr>
+        <w:ind w:left="3240" w:hanging="2880"/>
+      </w:pPr>
+      <w:r>
+        <w:rPr>
+          <w:rStyle w:val="EmphasizeChar"/>
+        </w:rPr>
         <w:t>neon-proxy-private-bridge</w:t>
       </w:r>
       <w:r>
@@ -769,7 +895,23 @@
           <w:b w:val="0"/>
           <w:color w:val="auto"/>
         </w:rPr>
-        <w:t xml:space="preserve"> Swarm.  This is deployed as a container on each pet and works by forwarding TCP traffic from the standard ports on the pet to the same ports on </w:t>
+        <w:t xml:space="preserve"> Swarm.  This is deployed as a container on each pet and works by forwarding TCP traffic from the standard </w:t>
+      </w:r>
+      <w:r>
+        <w:rPr>
+          <w:rStyle w:val="EmphasizeChar"/>
+          <w:b w:val="0"/>
+          <w:color w:val="auto"/>
+        </w:rPr>
+        <w:t xml:space="preserve">private proxy </w:t>
+      </w:r>
+      <w:r>
+        <w:rPr>
+          <w:rStyle w:val="EmphasizeChar"/>
+          <w:b w:val="0"/>
+          <w:color w:val="auto"/>
+        </w:rPr>
+        <w:t xml:space="preserve">ports on the pet to the same ports on </w:t>
       </w:r>
       <w:r>
         <w:rPr>
@@ -783,7 +925,14 @@
         <w:rPr>
           <w:rStyle w:val="EmphasizeChar"/>
         </w:rPr>
-        <w:t>neon-proxy-private</w:t>
+        <w:t>neon-proxy-</w:t>
+      </w:r>
+      <w:r>
+        <w:rPr>
+          <w:rStyle w:val="EmphasizeChar"/>
+        </w:rPr>
+        <w:lastRenderedPageBreak/>
+        <w:t>private</w:t>
       </w:r>
       <w:r>
         <w:rPr>
@@ -1101,6 +1250,42 @@
         <w:br/>
       </w:r>
       <w:r>
+        <w:t xml:space="preserve">            </w:t>
+      </w:r>
+      <w:r>
+        <w:t>public</w:t>
+      </w:r>
+      <w:r>
+        <w:t>-bridge:</w:t>
+      </w:r>
+      <w:r>
+        <w:br/>
+        <w:t xml:space="preserve">                </w:t>
+      </w:r>
+      <w:proofErr w:type="spellStart"/>
+      <w:r>
+        <w:t>conf</w:t>
+      </w:r>
+      <w:proofErr w:type="spellEnd"/>
+      <w:r>
+        <w:t>: haproxy.zip</w:t>
+      </w:r>
+      <w:r>
+        <w:br/>
+        <w:t xml:space="preserve">                hash: &lt;MD5 hash of </w:t>
+      </w:r>
+      <w:proofErr w:type="spellStart"/>
+      <w:r>
+        <w:t>conf</w:t>
+      </w:r>
+      <w:proofErr w:type="spellEnd"/>
+      <w:r>
+        <w:t>&gt;</w:t>
+      </w:r>
+      <w:r>
+        <w:br/>
+      </w:r>
+      <w:r>
         <w:t xml:space="preserve">            private:</w:t>
       </w:r>
       <w:r>
@@ -1427,6 +1612,7 @@
         <w:rPr>
           <w:rStyle w:val="EmphasizeChar"/>
         </w:rPr>
+        <w:lastRenderedPageBreak/>
         <w:t>cert</w:t>
       </w:r>
       <w:r>
@@ -1511,7 +1697,6 @@
         <w:rPr>
           <w:rStyle w:val="EmphasizeChar"/>
         </w:rPr>
-        <w:lastRenderedPageBreak/>
         <w:t>proxies/*/</w:t>
       </w:r>
       <w:proofErr w:type="spellStart"/>
@@ -2614,6 +2799,7 @@
         </w:numPr>
       </w:pPr>
       <w:r>
+        <w:lastRenderedPageBreak/>
         <w:t xml:space="preserve">The proxy </w:t>
       </w:r>
       <w:r>
@@ -2644,7 +2830,6 @@
         </w:numPr>
       </w:pPr>
       <w:r>
-        <w:lastRenderedPageBreak/>
         <w:t xml:space="preserve">An </w:t>
       </w:r>
       <w:r>
@@ -2731,6 +2916,9 @@
       <w:r>
         <w:t>.</w:t>
       </w:r>
+      <w:r>
+        <w:br/>
+      </w:r>
     </w:p>
     <w:p>
       <w:pPr>
@@ -2747,16 +2935,52 @@
         <w:t>neon-proxy-manager</w:t>
       </w:r>
       <w:r>
-        <w:t xml:space="preserve"> also generates the neon-proxy-private-bridge HAProxy configuration from using the </w:t>
-      </w:r>
-      <w:r>
-        <w:rPr>
-          <w:rStyle w:val="EmphasizeChar"/>
-        </w:rPr>
-        <w:t>neon-proxy-private</w:t>
-      </w:r>
-      <w:r>
-        <w:t xml:space="preserve"> configuration and routes as appropriate.  Only TCP routes are generated.</w:t>
+        <w:t xml:space="preserve"> also generates the</w:t>
+      </w:r>
+      <w:r>
+        <w:t xml:space="preserve"> </w:t>
+      </w:r>
+      <w:r>
+        <w:t>neon-proxy-</w:t>
+      </w:r>
+      <w:r>
+        <w:t>public</w:t>
+      </w:r>
+      <w:r>
+        <w:t>-bridge</w:t>
+      </w:r>
+      <w:r>
+        <w:t xml:space="preserve"> </w:t>
+      </w:r>
+      <w:r>
+        <w:t xml:space="preserve">and </w:t>
+      </w:r>
+      <w:r>
+        <w:rPr>
+          <w:rStyle w:val="EmphasizeChar"/>
+        </w:rPr>
+        <w:t>neon-proxy-private-bridge</w:t>
+      </w:r>
+      <w:r>
+        <w:t xml:space="preserve"> HAProxy configuration</w:t>
+      </w:r>
+      <w:r>
+        <w:t>s</w:t>
+      </w:r>
+      <w:r>
+        <w:t xml:space="preserve"> from </w:t>
+      </w:r>
+      <w:r>
+        <w:t>the proxy</w:t>
+      </w:r>
+      <w:r>
+        <w:t xml:space="preserve"> </w:t>
+      </w:r>
+      <w:r>
+        <w:t>settings</w:t>
+      </w:r>
+      <w:r>
+        <w:t xml:space="preserve"> and routes as appropriate.  Only TCP routes are generated.</w:t>
       </w:r>
     </w:p>
     <w:p>
@@ -3148,6 +3372,7 @@
     </w:p>
     <w:p>
       <w:r>
+        <w:lastRenderedPageBreak/>
         <w:tab/>
         <w:t>http:</w:t>
       </w:r>
@@ -3200,7 +3425,6 @@
     </w:p>
     <w:p>
       <w:r>
-        <w:lastRenderedPageBreak/>
         <w:t>The first two ports in each block are reserved for inbound HTTP and HTTPS traffic.  Most, if not all HTTP(S) requests should be directed to these ports and then the proxies should be configured with routes that use the HTTP host header to decide where to deliver traffic.</w:t>
       </w:r>
     </w:p>
@@ -3254,12 +3478,33 @@
         <w:pStyle w:val="Heading1"/>
       </w:pPr>
       <w:r>
-        <w:t>neon-proxy-private-bridge</w:t>
-      </w:r>
-    </w:p>
-    <w:p>
-      <w:r>
-        <w:t xml:space="preserve">As mentioned above, this service is designed to proxy traffic from cluster pet nodes to the same endpoints defined for </w:t>
+        <w:t>Proxy Bridge Services</w:t>
+      </w:r>
+    </w:p>
+    <w:p>
+      <w:r>
+        <w:t xml:space="preserve">As mentioned above, </w:t>
+      </w:r>
+      <w:r>
+        <w:t xml:space="preserve">these services are </w:t>
+      </w:r>
+      <w:r>
+        <w:t xml:space="preserve">designed to proxy traffic from cluster pet nodes to the same endpoints defined for </w:t>
+      </w:r>
+      <w:r>
+        <w:rPr>
+          <w:rStyle w:val="EmphasizeChar"/>
+        </w:rPr>
+        <w:t>neon-proxy-</w:t>
+      </w:r>
+      <w:r>
+        <w:rPr>
+          <w:rStyle w:val="EmphasizeChar"/>
+        </w:rPr>
+        <w:t>public</w:t>
+      </w:r>
+      <w:r>
+        <w:t xml:space="preserve"> and </w:t>
       </w:r>
       <w:r>
         <w:rPr>
@@ -3268,7 +3513,34 @@
         <w:t>neon-proxy-private</w:t>
       </w:r>
       <w:r>
-        <w:t xml:space="preserve"> running in the Swarm.  This allows traffic to the standard local pet node private proxy ports (in the 5300-5499 range) to be forwarded to the same ports on selected Swarm nodes which will then be forwarded to the ultimate destination.</w:t>
+        <w:t xml:space="preserve"> </w:t>
+      </w:r>
+      <w:r>
+        <w:t>services</w:t>
+      </w:r>
+      <w:r>
+        <w:t xml:space="preserve"> </w:t>
+      </w:r>
+      <w:r>
+        <w:t xml:space="preserve">running in the Swarm.  This allows traffic to the standard local pet node </w:t>
+      </w:r>
+      <w:r>
+        <w:t xml:space="preserve">public proxy ports (5100-5299) and </w:t>
+      </w:r>
+      <w:r>
+        <w:t>private proxy ports (</w:t>
+      </w:r>
+      <w:r>
+        <w:t>5300-5499</w:t>
+      </w:r>
+      <w:r>
+        <w:t xml:space="preserve">) to be forwarded to the same ports on </w:t>
+      </w:r>
+      <w:r>
+        <w:t>targeted</w:t>
+      </w:r>
+      <w:r>
+        <w:t xml:space="preserve"> Swarm nodes which will then be forwarded to the ultimate destination.</w:t>
       </w:r>
     </w:p>
     <w:p>
@@ -3276,16 +3548,34 @@
         <w:t xml:space="preserve">The neon-proxy-manager automatically generates the </w:t>
       </w:r>
       <w:r>
-        <w:rPr>
-          <w:rStyle w:val="EmphasizeChar"/>
-        </w:rPr>
-        <w:t>neon-proxy-private-bridge</w:t>
-      </w:r>
-      <w:r>
-        <w:t xml:space="preserve"> HAProxy configuration </w:t>
-      </w:r>
-      <w:r>
-        <w:t xml:space="preserve">from the current </w:t>
+        <w:t xml:space="preserve">bridge </w:t>
+      </w:r>
+      <w:r>
+        <w:t>HAProxy configuration</w:t>
+      </w:r>
+      <w:r>
+        <w:t>s</w:t>
+      </w:r>
+      <w:r>
+        <w:t xml:space="preserve"> from the current </w:t>
+      </w:r>
+      <w:r>
+        <w:rPr>
+          <w:rStyle w:val="EmphasizeChar"/>
+        </w:rPr>
+        <w:t>neon-proxy-</w:t>
+      </w:r>
+      <w:r>
+        <w:rPr>
+          <w:rStyle w:val="EmphasizeChar"/>
+        </w:rPr>
+        <w:t>public</w:t>
+      </w:r>
+      <w:r>
+        <w:t xml:space="preserve"> </w:t>
+      </w:r>
+      <w:r>
+        <w:t xml:space="preserve">and </w:t>
       </w:r>
       <w:r>
         <w:rPr>
@@ -3297,63 +3587,22 @@
         <w:t xml:space="preserve"> </w:t>
       </w:r>
       <w:r>
-        <w:t xml:space="preserve">configuration, converting any HTTP/HTTPS </w:t>
-      </w:r>
-      <w:r>
-        <w:t>proxies</w:t>
-      </w:r>
-      <w:r>
-        <w:t xml:space="preserve"> into </w:t>
-      </w:r>
-      <w:r>
-        <w:t xml:space="preserve">pass-thru </w:t>
-      </w:r>
-      <w:r>
-        <w:t xml:space="preserve">TCP </w:t>
-      </w:r>
-      <w:r>
-        <w:t>proxies.</w:t>
-      </w:r>
-    </w:p>
-    <w:p>
-      <w:r>
-        <w:t xml:space="preserve">The </w:t>
-      </w:r>
-      <w:r>
-        <w:rPr>
-          <w:rStyle w:val="EmphasizeChar"/>
-        </w:rPr>
-        <w:t>neon-proxy-private-bridge</w:t>
-      </w:r>
-      <w:r>
-        <w:rPr>
-          <w:color w:val="C45911" w:themeColor="accent2" w:themeShade="BF"/>
-        </w:rPr>
-        <w:t xml:space="preserve"> </w:t>
-      </w:r>
-      <w:r>
-        <w:t xml:space="preserve">route backends will be configured to hit the one or more Swarm cluster </w:t>
-      </w:r>
-      <w:r>
-        <w:t>nodes</w:t>
-      </w:r>
-      <w:r>
-        <w:t xml:space="preserve"> by the </w:t>
-      </w:r>
-      <w:r>
-        <w:rPr>
-          <w:rStyle w:val="EmphasizeChar"/>
-        </w:rPr>
-        <w:t>neon-proxy-manager</w:t>
-      </w:r>
-      <w:r>
-        <w:t xml:space="preserve">.  </w:t>
-      </w:r>
-      <w:r>
-        <w:t xml:space="preserve">The target Swarm nodes are determined by the </w:t>
-      </w:r>
-      <w:bookmarkStart w:id="0" w:name="_GoBack"/>
-      <w:bookmarkEnd w:id="0"/>
+        <w:t>configuration</w:t>
+      </w:r>
+      <w:r>
+        <w:t>s</w:t>
+      </w:r>
+      <w:r>
+        <w:t>, converting any HTTP/HTTPS proxies into pass-thru TCP proxies.</w:t>
+      </w:r>
+      <w:r>
+        <w:t xml:space="preserve">  The target swarm nodes are selected randomly by default or may be specified explicitly by IP address via the proxy settings.</w:t>
+      </w:r>
+    </w:p>
+    <w:p>
+      <w:pPr>
+        <w:pStyle w:val="Heading1"/>
+      </w:pPr>
     </w:p>
     <w:sectPr>
       <w:pgSz w:w="12240" w:h="15840"/>
@@ -3424,7 +3673,30 @@
         <w:footnoteRef/>
       </w:r>
       <w:r>
-        <w:t xml:space="preserve"> Note that neonCLUSTER hosts are configure iptables to forward packages received on protected ports 80 and 443 to the public proxy ports 5100 and 5101 to make this work.</w:t>
+        <w:t xml:space="preserve"> Note that </w:t>
+      </w:r>
+      <w:r>
+        <w:t xml:space="preserve">all </w:t>
+      </w:r>
+      <w:r>
+        <w:t xml:space="preserve">neonCLUSTER hosts </w:t>
+      </w:r>
+      <w:r>
+        <w:t xml:space="preserve">(including pets) </w:t>
+      </w:r>
+      <w:bookmarkStart w:id="0" w:name="_GoBack"/>
+      <w:bookmarkEnd w:id="0"/>
+      <w:r>
+        <w:t xml:space="preserve">have </w:t>
+      </w:r>
+      <w:r>
+        <w:t xml:space="preserve">iptables </w:t>
+      </w:r>
+      <w:r>
+        <w:t xml:space="preserve">configured </w:t>
+      </w:r>
+      <w:r>
+        <w:t>to forward packages received on protected ports 80 and 443 to the public proxy ports 5100 and 5101 to make this work.</w:t>
       </w:r>
     </w:p>
   </w:footnote>
@@ -3969,7 +4241,6 @@
   <w:style w:type="character" w:default="1" w:styleId="DefaultParagraphFont">
     <w:name w:val="Default Paragraph Font"/>
     <w:uiPriority w:val="1"/>
-    <w:semiHidden/>
     <w:unhideWhenUsed/>
   </w:style>
   <w:style w:type="table" w:default="1" w:styleId="TableNormal">
@@ -4447,7 +4718,7 @@
 </file>
 
 <file path=customXml/itemProps1.xml><?xml version="1.0" encoding="utf-8"?>
-<ds:datastoreItem xmlns:ds="http://schemas.openxmlformats.org/officeDocument/2006/customXml" ds:itemID="{D454A146-6EC7-426E-81C2-FD4E1EF4D9E1}">
+<ds:datastoreItem xmlns:ds="http://schemas.openxmlformats.org/officeDocument/2006/customXml" ds:itemID="{2E68E07F-47E0-4339-BE95-2687029A779A}">
   <ds:schemaRefs>
     <ds:schemaRef ds:uri="http://schemas.openxmlformats.org/officeDocument/2006/bibliography"/>
   </ds:schemaRefs>

</xml_diff>

<commit_message>
[doc]: [neon cron] service specification.
</commit_message>
<xml_diff>
--- a/Doc/Cluster Proxies.docx
+++ b/Doc/Cluster Proxies.docx
@@ -1,6 +1,6 @@
 
 <file path=word/document.xml><?xml version="1.0" encoding="utf-8"?>
-<w:document xmlns:wpc="http://schemas.microsoft.com/office/word/2010/wordprocessingCanvas" xmlns:cx="http://schemas.microsoft.com/office/drawing/2014/chartex" xmlns:cx1="http://schemas.microsoft.com/office/drawing/2015/9/8/chartex" xmlns:cx2="http://schemas.microsoft.com/office/drawing/2015/10/21/chartex" xmlns:cx3="http://schemas.microsoft.com/office/drawing/2016/5/9/chartex" xmlns:cx4="http://schemas.microsoft.com/office/drawing/2016/5/10/chartex" xmlns:cx5="http://schemas.microsoft.com/office/drawing/2016/5/11/chartex" xmlns:cx6="http://schemas.microsoft.com/office/drawing/2016/5/12/chartex" xmlns:cx7="http://schemas.microsoft.com/office/drawing/2016/5/13/chartex" xmlns:cx8="http://schemas.microsoft.com/office/drawing/2016/5/14/chartex" xmlns:mc="http://schemas.openxmlformats.org/markup-compatibility/2006" xmlns:aink="http://schemas.microsoft.com/office/drawing/2016/ink" xmlns:am3d="http://schemas.microsoft.com/office/drawing/2017/model3d" xmlns:o="urn:schemas-microsoft-com:office:office" xmlns:r="http://schemas.openxmlformats.org/officeDocument/2006/relationships" xmlns:m="http://schemas.openxmlformats.org/officeDocument/2006/math" xmlns:v="urn:schemas-microsoft-com:vml" xmlns:wp14="http://schemas.microsoft.com/office/word/2010/wordprocessingDrawing" xmlns:wp="http://schemas.openxmlformats.org/drawingml/2006/wordprocessingDrawing" xmlns:w10="urn:schemas-microsoft-com:office:word" xmlns:w="http://schemas.openxmlformats.org/wordprocessingml/2006/main" xmlns:w14="http://schemas.microsoft.com/office/word/2010/wordml" xmlns:w15="http://schemas.microsoft.com/office/word/2012/wordml" xmlns:w16se="http://schemas.microsoft.com/office/word/2015/wordml/symex" xmlns:wpg="http://schemas.microsoft.com/office/word/2010/wordprocessingGroup" xmlns:wpi="http://schemas.microsoft.com/office/word/2010/wordprocessingInk" xmlns:wne="http://schemas.microsoft.com/office/word/2006/wordml" xmlns:wps="http://schemas.microsoft.com/office/word/2010/wordprocessingShape" mc:Ignorable="w14 w15 w16se wp14">
+<w:document xmlns:wpc="http://schemas.microsoft.com/office/word/2010/wordprocessingCanvas" xmlns:cx="http://schemas.microsoft.com/office/drawing/2014/chartex" xmlns:cx1="http://schemas.microsoft.com/office/drawing/2015/9/8/chartex" xmlns:cx2="http://schemas.microsoft.com/office/drawing/2015/10/21/chartex" xmlns:cx3="http://schemas.microsoft.com/office/drawing/2016/5/9/chartex" xmlns:cx4="http://schemas.microsoft.com/office/drawing/2016/5/10/chartex" xmlns:cx5="http://schemas.microsoft.com/office/drawing/2016/5/11/chartex" xmlns:cx6="http://schemas.microsoft.com/office/drawing/2016/5/12/chartex" xmlns:cx7="http://schemas.microsoft.com/office/drawing/2016/5/13/chartex" xmlns:cx8="http://schemas.microsoft.com/office/drawing/2016/5/14/chartex" xmlns:mc="http://schemas.openxmlformats.org/markup-compatibility/2006" xmlns:aink="http://schemas.microsoft.com/office/drawing/2016/ink" xmlns:am3d="http://schemas.microsoft.com/office/drawing/2017/model3d" xmlns:o="urn:schemas-microsoft-com:office:office" xmlns:r="http://schemas.openxmlformats.org/officeDocument/2006/relationships" xmlns:m="http://schemas.openxmlformats.org/officeDocument/2006/math" xmlns:v="urn:schemas-microsoft-com:vml" xmlns:wp14="http://schemas.microsoft.com/office/word/2010/wordprocessingDrawing" xmlns:wp="http://schemas.openxmlformats.org/drawingml/2006/wordprocessingDrawing" xmlns:w10="urn:schemas-microsoft-com:office:word" xmlns:w="http://schemas.openxmlformats.org/wordprocessingml/2006/main" xmlns:w14="http://schemas.microsoft.com/office/word/2010/wordml" xmlns:w15="http://schemas.microsoft.com/office/word/2012/wordml" xmlns:w16cid="http://schemas.microsoft.com/office/word/2016/wordml/cid" xmlns:w16se="http://schemas.microsoft.com/office/word/2015/wordml/symex" xmlns:wpg="http://schemas.microsoft.com/office/word/2010/wordprocessingGroup" xmlns:wpi="http://schemas.microsoft.com/office/word/2010/wordprocessingInk" xmlns:wne="http://schemas.microsoft.com/office/word/2006/wordml" xmlns:wps="http://schemas.microsoft.com/office/word/2010/wordprocessingShape" mc:Ignorable="w14 w15 w16se w16cid wp14">
   <w:body>
     <w:p>
       <w:pPr>
@@ -720,7 +720,27 @@
         <w:rPr>
           <w:rStyle w:val="EmphasizeChar"/>
         </w:rPr>
-        <w:t>neon-proxy-</w:t>
+        <w:t>neon-proxy-public-bridge</w:t>
+      </w:r>
+      <w:r>
+        <w:rPr>
+          <w:rStyle w:val="EmphasizeChar"/>
+        </w:rPr>
+        <w:tab/>
+      </w:r>
+      <w:r>
+        <w:rPr>
+          <w:rStyle w:val="EmphasizeChar"/>
+          <w:b w:val="0"/>
+          <w:color w:val="auto"/>
+        </w:rPr>
+        <w:t xml:space="preserve">Handles the routing of traffic from pet nodes to </w:t>
+      </w:r>
+      <w:r>
+        <w:rPr>
+          <w:rStyle w:val="EmphasizeChar"/>
+        </w:rPr>
+        <w:t>the neon-proxy-</w:t>
       </w:r>
       <w:r>
         <w:rPr>
@@ -731,65 +751,17 @@
       <w:r>
         <w:rPr>
           <w:rStyle w:val="EmphasizeChar"/>
-        </w:rPr>
-        <w:t>-bridge</w:t>
-      </w:r>
-      <w:r>
-        <w:rPr>
-          <w:rStyle w:val="EmphasizeChar"/>
-        </w:rPr>
-        <w:tab/>
-      </w:r>
-      <w:r>
-        <w:rPr>
-          <w:rStyle w:val="EmphasizeChar"/>
-          <w:b w:val="0"/>
-          <w:color w:val="auto"/>
-        </w:rPr>
-        <w:t xml:space="preserve">Handles the routing of traffic from pet nodes to </w:t>
-      </w:r>
-      <w:r>
-        <w:rPr>
-          <w:rStyle w:val="EmphasizeChar"/>
-        </w:rPr>
-        <w:t>the neon-proxy-</w:t>
-      </w:r>
-      <w:r>
-        <w:rPr>
-          <w:rStyle w:val="EmphasizeChar"/>
-        </w:rPr>
-        <w:t>public</w:t>
-      </w:r>
-      <w:r>
-        <w:rPr>
-          <w:rStyle w:val="EmphasizeChar"/>
-          <w:b w:val="0"/>
-        </w:rPr>
-        <w:t xml:space="preserve"> </w:t>
-      </w:r>
-      <w:r>
-        <w:rPr>
-          <w:rStyle w:val="EmphasizeChar"/>
-          <w:b w:val="0"/>
-          <w:color w:val="auto"/>
-        </w:rPr>
-        <w:t xml:space="preserve">service running on the Swarm.  This is deployed as a container on each pet and works by forwarding TCP traffic from the standard </w:t>
-      </w:r>
-      <w:r>
-        <w:rPr>
-          <w:rStyle w:val="EmphasizeChar"/>
-          <w:b w:val="0"/>
-          <w:color w:val="auto"/>
-        </w:rPr>
-        <w:t xml:space="preserve">public proxy </w:t>
-      </w:r>
-      <w:r>
-        <w:rPr>
-          <w:rStyle w:val="EmphasizeChar"/>
-          <w:b w:val="0"/>
-          <w:color w:val="auto"/>
-        </w:rPr>
-        <w:t xml:space="preserve">ports on the pet to the same ports on any of the swarm nodes.  The routes will all be configured as TCP pass-thru and any HTTPS decryption will still be terminated by </w:t>
+          <w:b w:val="0"/>
+        </w:rPr>
+        <w:t xml:space="preserve"> </w:t>
+      </w:r>
+      <w:r>
+        <w:rPr>
+          <w:rStyle w:val="EmphasizeChar"/>
+          <w:b w:val="0"/>
+          <w:color w:val="auto"/>
+        </w:rPr>
+        <w:t xml:space="preserve">service running on the Swarm.  This is deployed as a container on each pet and works by forwarding TCP traffic from the standard public proxy ports on the pet to the same ports on any of the swarm nodes.  The routes will all be configured as TCP pass-thru and any HTTPS decryption will still be terminated by </w:t>
       </w:r>
       <w:r>
         <w:rPr>
@@ -1250,13 +1222,7 @@
         <w:br/>
       </w:r>
       <w:r>
-        <w:t xml:space="preserve">            </w:t>
-      </w:r>
-      <w:r>
-        <w:t>public</w:t>
-      </w:r>
-      <w:r>
-        <w:t>-bridge:</w:t>
+        <w:t xml:space="preserve">            public-bridge:</w:t>
       </w:r>
       <w:r>
         <w:br/>
@@ -2938,16 +2904,7 @@
         <w:t xml:space="preserve"> also generates the</w:t>
       </w:r>
       <w:r>
-        <w:t xml:space="preserve"> </w:t>
-      </w:r>
-      <w:r>
-        <w:t>neon-proxy-</w:t>
-      </w:r>
-      <w:r>
-        <w:t>public</w:t>
-      </w:r>
-      <w:r>
-        <w:t>-bridge</w:t>
+        <w:t xml:space="preserve"> neon-proxy-public-bridge</w:t>
       </w:r>
       <w:r>
         <w:t xml:space="preserve"> </w:t>
@@ -3483,13 +3440,7 @@
     </w:p>
     <w:p>
       <w:r>
-        <w:t xml:space="preserve">As mentioned above, </w:t>
-      </w:r>
-      <w:r>
-        <w:t xml:space="preserve">these services are </w:t>
-      </w:r>
-      <w:r>
-        <w:t xml:space="preserve">designed to proxy traffic from cluster pet nodes to the same endpoints defined for </w:t>
+        <w:t xml:space="preserve">As mentioned above, these services are designed to proxy traffic from cluster pet nodes to the same endpoints defined for </w:t>
       </w:r>
       <w:r>
         <w:rPr>
@@ -3519,28 +3470,7 @@
         <w:t>services</w:t>
       </w:r>
       <w:r>
-        <w:t xml:space="preserve"> </w:t>
-      </w:r>
-      <w:r>
-        <w:t xml:space="preserve">running in the Swarm.  This allows traffic to the standard local pet node </w:t>
-      </w:r>
-      <w:r>
-        <w:t xml:space="preserve">public proxy ports (5100-5299) and </w:t>
-      </w:r>
-      <w:r>
-        <w:t>private proxy ports (</w:t>
-      </w:r>
-      <w:r>
-        <w:t>5300-5499</w:t>
-      </w:r>
-      <w:r>
-        <w:t xml:space="preserve">) to be forwarded to the same ports on </w:t>
-      </w:r>
-      <w:r>
-        <w:t>targeted</w:t>
-      </w:r>
-      <w:r>
-        <w:t xml:space="preserve"> Swarm nodes which will then be forwarded to the ultimate destination.</w:t>
+        <w:t xml:space="preserve"> running in the Swarm.  This allows traffic to the standard local pet node public proxy ports (5100-5299) and private proxy ports (5300-5499) to be forwarded to the same ports on targeted Swarm nodes which will then be forwarded to the ultimate destination.</w:t>
       </w:r>
     </w:p>
     <w:p>
@@ -3615,7 +3545,7 @@
 </file>
 
 <file path=word/endnotes.xml><?xml version="1.0" encoding="utf-8"?>
-<w:endnotes xmlns:wpc="http://schemas.microsoft.com/office/word/2010/wordprocessingCanvas" xmlns:cx="http://schemas.microsoft.com/office/drawing/2014/chartex" xmlns:cx1="http://schemas.microsoft.com/office/drawing/2015/9/8/chartex" xmlns:cx2="http://schemas.microsoft.com/office/drawing/2015/10/21/chartex" xmlns:cx3="http://schemas.microsoft.com/office/drawing/2016/5/9/chartex" xmlns:cx4="http://schemas.microsoft.com/office/drawing/2016/5/10/chartex" xmlns:cx5="http://schemas.microsoft.com/office/drawing/2016/5/11/chartex" xmlns:cx6="http://schemas.microsoft.com/office/drawing/2016/5/12/chartex" xmlns:cx7="http://schemas.microsoft.com/office/drawing/2016/5/13/chartex" xmlns:cx8="http://schemas.microsoft.com/office/drawing/2016/5/14/chartex" xmlns:mc="http://schemas.openxmlformats.org/markup-compatibility/2006" xmlns:aink="http://schemas.microsoft.com/office/drawing/2016/ink" xmlns:am3d="http://schemas.microsoft.com/office/drawing/2017/model3d" xmlns:o="urn:schemas-microsoft-com:office:office" xmlns:r="http://schemas.openxmlformats.org/officeDocument/2006/relationships" xmlns:m="http://schemas.openxmlformats.org/officeDocument/2006/math" xmlns:v="urn:schemas-microsoft-com:vml" xmlns:wp14="http://schemas.microsoft.com/office/word/2010/wordprocessingDrawing" xmlns:wp="http://schemas.openxmlformats.org/drawingml/2006/wordprocessingDrawing" xmlns:w10="urn:schemas-microsoft-com:office:word" xmlns:w="http://schemas.openxmlformats.org/wordprocessingml/2006/main" xmlns:w14="http://schemas.microsoft.com/office/word/2010/wordml" xmlns:w15="http://schemas.microsoft.com/office/word/2012/wordml" xmlns:w16se="http://schemas.microsoft.com/office/word/2015/wordml/symex" xmlns:wpg="http://schemas.microsoft.com/office/word/2010/wordprocessingGroup" xmlns:wpi="http://schemas.microsoft.com/office/word/2010/wordprocessingInk" xmlns:wne="http://schemas.microsoft.com/office/word/2006/wordml" xmlns:wps="http://schemas.microsoft.com/office/word/2010/wordprocessingShape" mc:Ignorable="w14 w15 w16se wp14">
+<w:endnotes xmlns:wpc="http://schemas.microsoft.com/office/word/2010/wordprocessingCanvas" xmlns:cx="http://schemas.microsoft.com/office/drawing/2014/chartex" xmlns:cx1="http://schemas.microsoft.com/office/drawing/2015/9/8/chartex" xmlns:cx2="http://schemas.microsoft.com/office/drawing/2015/10/21/chartex" xmlns:cx3="http://schemas.microsoft.com/office/drawing/2016/5/9/chartex" xmlns:cx4="http://schemas.microsoft.com/office/drawing/2016/5/10/chartex" xmlns:cx5="http://schemas.microsoft.com/office/drawing/2016/5/11/chartex" xmlns:cx6="http://schemas.microsoft.com/office/drawing/2016/5/12/chartex" xmlns:cx7="http://schemas.microsoft.com/office/drawing/2016/5/13/chartex" xmlns:cx8="http://schemas.microsoft.com/office/drawing/2016/5/14/chartex" xmlns:mc="http://schemas.openxmlformats.org/markup-compatibility/2006" xmlns:aink="http://schemas.microsoft.com/office/drawing/2016/ink" xmlns:am3d="http://schemas.microsoft.com/office/drawing/2017/model3d" xmlns:o="urn:schemas-microsoft-com:office:office" xmlns:r="http://schemas.openxmlformats.org/officeDocument/2006/relationships" xmlns:m="http://schemas.openxmlformats.org/officeDocument/2006/math" xmlns:v="urn:schemas-microsoft-com:vml" xmlns:wp14="http://schemas.microsoft.com/office/word/2010/wordprocessingDrawing" xmlns:wp="http://schemas.openxmlformats.org/drawingml/2006/wordprocessingDrawing" xmlns:w10="urn:schemas-microsoft-com:office:word" xmlns:w="http://schemas.openxmlformats.org/wordprocessingml/2006/main" xmlns:w14="http://schemas.microsoft.com/office/word/2010/wordml" xmlns:w15="http://schemas.microsoft.com/office/word/2012/wordml" xmlns:w16cid="http://schemas.microsoft.com/office/word/2016/wordml/cid" xmlns:w16se="http://schemas.microsoft.com/office/word/2015/wordml/symex" xmlns:wpg="http://schemas.microsoft.com/office/word/2010/wordprocessingGroup" xmlns:wpi="http://schemas.microsoft.com/office/word/2010/wordprocessingInk" xmlns:wne="http://schemas.microsoft.com/office/word/2006/wordml" xmlns:wps="http://schemas.microsoft.com/office/word/2010/wordprocessingShape" mc:Ignorable="w14 w15 w16se w16cid wp14">
   <w:endnote w:type="separator" w:id="-1">
     <w:p>
       <w:pPr>
@@ -3640,7 +3570,7 @@
 </file>
 
 <file path=word/footnotes.xml><?xml version="1.0" encoding="utf-8"?>
-<w:footnotes xmlns:wpc="http://schemas.microsoft.com/office/word/2010/wordprocessingCanvas" xmlns:cx="http://schemas.microsoft.com/office/drawing/2014/chartex" xmlns:cx1="http://schemas.microsoft.com/office/drawing/2015/9/8/chartex" xmlns:cx2="http://schemas.microsoft.com/office/drawing/2015/10/21/chartex" xmlns:cx3="http://schemas.microsoft.com/office/drawing/2016/5/9/chartex" xmlns:cx4="http://schemas.microsoft.com/office/drawing/2016/5/10/chartex" xmlns:cx5="http://schemas.microsoft.com/office/drawing/2016/5/11/chartex" xmlns:cx6="http://schemas.microsoft.com/office/drawing/2016/5/12/chartex" xmlns:cx7="http://schemas.microsoft.com/office/drawing/2016/5/13/chartex" xmlns:cx8="http://schemas.microsoft.com/office/drawing/2016/5/14/chartex" xmlns:mc="http://schemas.openxmlformats.org/markup-compatibility/2006" xmlns:aink="http://schemas.microsoft.com/office/drawing/2016/ink" xmlns:am3d="http://schemas.microsoft.com/office/drawing/2017/model3d" xmlns:o="urn:schemas-microsoft-com:office:office" xmlns:r="http://schemas.openxmlformats.org/officeDocument/2006/relationships" xmlns:m="http://schemas.openxmlformats.org/officeDocument/2006/math" xmlns:v="urn:schemas-microsoft-com:vml" xmlns:wp14="http://schemas.microsoft.com/office/word/2010/wordprocessingDrawing" xmlns:wp="http://schemas.openxmlformats.org/drawingml/2006/wordprocessingDrawing" xmlns:w10="urn:schemas-microsoft-com:office:word" xmlns:w="http://schemas.openxmlformats.org/wordprocessingml/2006/main" xmlns:w14="http://schemas.microsoft.com/office/word/2010/wordml" xmlns:w15="http://schemas.microsoft.com/office/word/2012/wordml" xmlns:w16se="http://schemas.microsoft.com/office/word/2015/wordml/symex" xmlns:wpg="http://schemas.microsoft.com/office/word/2010/wordprocessingGroup" xmlns:wpi="http://schemas.microsoft.com/office/word/2010/wordprocessingInk" xmlns:wne="http://schemas.microsoft.com/office/word/2006/wordml" xmlns:wps="http://schemas.microsoft.com/office/word/2010/wordprocessingShape" mc:Ignorable="w14 w15 w16se wp14">
+<w:footnotes xmlns:wpc="http://schemas.microsoft.com/office/word/2010/wordprocessingCanvas" xmlns:cx="http://schemas.microsoft.com/office/drawing/2014/chartex" xmlns:cx1="http://schemas.microsoft.com/office/drawing/2015/9/8/chartex" xmlns:cx2="http://schemas.microsoft.com/office/drawing/2015/10/21/chartex" xmlns:cx3="http://schemas.microsoft.com/office/drawing/2016/5/9/chartex" xmlns:cx4="http://schemas.microsoft.com/office/drawing/2016/5/10/chartex" xmlns:cx5="http://schemas.microsoft.com/office/drawing/2016/5/11/chartex" xmlns:cx6="http://schemas.microsoft.com/office/drawing/2016/5/12/chartex" xmlns:cx7="http://schemas.microsoft.com/office/drawing/2016/5/13/chartex" xmlns:cx8="http://schemas.microsoft.com/office/drawing/2016/5/14/chartex" xmlns:mc="http://schemas.openxmlformats.org/markup-compatibility/2006" xmlns:aink="http://schemas.microsoft.com/office/drawing/2016/ink" xmlns:am3d="http://schemas.microsoft.com/office/drawing/2017/model3d" xmlns:o="urn:schemas-microsoft-com:office:office" xmlns:r="http://schemas.openxmlformats.org/officeDocument/2006/relationships" xmlns:m="http://schemas.openxmlformats.org/officeDocument/2006/math" xmlns:v="urn:schemas-microsoft-com:vml" xmlns:wp14="http://schemas.microsoft.com/office/word/2010/wordprocessingDrawing" xmlns:wp="http://schemas.openxmlformats.org/drawingml/2006/wordprocessingDrawing" xmlns:w10="urn:schemas-microsoft-com:office:word" xmlns:w="http://schemas.openxmlformats.org/wordprocessingml/2006/main" xmlns:w14="http://schemas.microsoft.com/office/word/2010/wordml" xmlns:w15="http://schemas.microsoft.com/office/word/2012/wordml" xmlns:w16cid="http://schemas.microsoft.com/office/word/2016/wordml/cid" xmlns:w16se="http://schemas.microsoft.com/office/word/2015/wordml/symex" xmlns:wpg="http://schemas.microsoft.com/office/word/2010/wordprocessingGroup" xmlns:wpi="http://schemas.microsoft.com/office/word/2010/wordprocessingInk" xmlns:wne="http://schemas.microsoft.com/office/word/2006/wordml" xmlns:wps="http://schemas.microsoft.com/office/word/2010/wordprocessingShape" mc:Ignorable="w14 w15 w16se w16cid wp14">
   <w:footnote w:type="separator" w:id="-1">
     <w:p>
       <w:pPr>
@@ -3679,13 +3609,19 @@
         <w:t xml:space="preserve">all </w:t>
       </w:r>
       <w:r>
-        <w:t xml:space="preserve">neonCLUSTER hosts </w:t>
-      </w:r>
-      <w:r>
-        <w:t xml:space="preserve">(including pets) </w:t>
+        <w:t xml:space="preserve">neonCLUSTER </w:t>
+      </w:r>
+      <w:r>
+        <w:t>host nodes</w:t>
       </w:r>
       <w:bookmarkStart w:id="0" w:name="_GoBack"/>
       <w:bookmarkEnd w:id="0"/>
+      <w:r>
+        <w:t xml:space="preserve"> </w:t>
+      </w:r>
+      <w:r>
+        <w:t xml:space="preserve">(including pets) </w:t>
+      </w:r>
       <w:r>
         <w:t xml:space="preserve">have </w:t>
       </w:r>
@@ -3704,7 +3640,7 @@
 </file>
 
 <file path=word/numbering.xml><?xml version="1.0" encoding="utf-8"?>
-<w:numbering xmlns:wpc="http://schemas.microsoft.com/office/word/2010/wordprocessingCanvas" xmlns:cx="http://schemas.microsoft.com/office/drawing/2014/chartex" xmlns:cx1="http://schemas.microsoft.com/office/drawing/2015/9/8/chartex" xmlns:cx2="http://schemas.microsoft.com/office/drawing/2015/10/21/chartex" xmlns:cx3="http://schemas.microsoft.com/office/drawing/2016/5/9/chartex" xmlns:cx4="http://schemas.microsoft.com/office/drawing/2016/5/10/chartex" xmlns:cx5="http://schemas.microsoft.com/office/drawing/2016/5/11/chartex" xmlns:cx6="http://schemas.microsoft.com/office/drawing/2016/5/12/chartex" xmlns:cx7="http://schemas.microsoft.com/office/drawing/2016/5/13/chartex" xmlns:cx8="http://schemas.microsoft.com/office/drawing/2016/5/14/chartex" xmlns:mc="http://schemas.openxmlformats.org/markup-compatibility/2006" xmlns:aink="http://schemas.microsoft.com/office/drawing/2016/ink" xmlns:am3d="http://schemas.microsoft.com/office/drawing/2017/model3d" xmlns:o="urn:schemas-microsoft-com:office:office" xmlns:r="http://schemas.openxmlformats.org/officeDocument/2006/relationships" xmlns:m="http://schemas.openxmlformats.org/officeDocument/2006/math" xmlns:v="urn:schemas-microsoft-com:vml" xmlns:wp14="http://schemas.microsoft.com/office/word/2010/wordprocessingDrawing" xmlns:wp="http://schemas.openxmlformats.org/drawingml/2006/wordprocessingDrawing" xmlns:w10="urn:schemas-microsoft-com:office:word" xmlns:w="http://schemas.openxmlformats.org/wordprocessingml/2006/main" xmlns:w14="http://schemas.microsoft.com/office/word/2010/wordml" xmlns:w15="http://schemas.microsoft.com/office/word/2012/wordml" xmlns:w16se="http://schemas.microsoft.com/office/word/2015/wordml/symex" xmlns:wpg="http://schemas.microsoft.com/office/word/2010/wordprocessingGroup" xmlns:wpi="http://schemas.microsoft.com/office/word/2010/wordprocessingInk" xmlns:wne="http://schemas.microsoft.com/office/word/2006/wordml" xmlns:wps="http://schemas.microsoft.com/office/word/2010/wordprocessingShape" mc:Ignorable="w14 w15 w16se wp14">
+<w:numbering xmlns:wpc="http://schemas.microsoft.com/office/word/2010/wordprocessingCanvas" xmlns:cx="http://schemas.microsoft.com/office/drawing/2014/chartex" xmlns:cx1="http://schemas.microsoft.com/office/drawing/2015/9/8/chartex" xmlns:cx2="http://schemas.microsoft.com/office/drawing/2015/10/21/chartex" xmlns:cx3="http://schemas.microsoft.com/office/drawing/2016/5/9/chartex" xmlns:cx4="http://schemas.microsoft.com/office/drawing/2016/5/10/chartex" xmlns:cx5="http://schemas.microsoft.com/office/drawing/2016/5/11/chartex" xmlns:cx6="http://schemas.microsoft.com/office/drawing/2016/5/12/chartex" xmlns:cx7="http://schemas.microsoft.com/office/drawing/2016/5/13/chartex" xmlns:cx8="http://schemas.microsoft.com/office/drawing/2016/5/14/chartex" xmlns:mc="http://schemas.openxmlformats.org/markup-compatibility/2006" xmlns:aink="http://schemas.microsoft.com/office/drawing/2016/ink" xmlns:am3d="http://schemas.microsoft.com/office/drawing/2017/model3d" xmlns:o="urn:schemas-microsoft-com:office:office" xmlns:r="http://schemas.openxmlformats.org/officeDocument/2006/relationships" xmlns:m="http://schemas.openxmlformats.org/officeDocument/2006/math" xmlns:v="urn:schemas-microsoft-com:vml" xmlns:wp14="http://schemas.microsoft.com/office/word/2010/wordprocessingDrawing" xmlns:wp="http://schemas.openxmlformats.org/drawingml/2006/wordprocessingDrawing" xmlns:w10="urn:schemas-microsoft-com:office:word" xmlns:w="http://schemas.openxmlformats.org/wordprocessingml/2006/main" xmlns:w14="http://schemas.microsoft.com/office/word/2010/wordml" xmlns:w15="http://schemas.microsoft.com/office/word/2012/wordml" xmlns:w16cid="http://schemas.microsoft.com/office/word/2016/wordml/cid" xmlns:w16se="http://schemas.microsoft.com/office/word/2015/wordml/symex" xmlns:wpg="http://schemas.microsoft.com/office/word/2010/wordprocessingGroup" xmlns:wpi="http://schemas.microsoft.com/office/word/2010/wordprocessingInk" xmlns:wne="http://schemas.microsoft.com/office/word/2006/wordml" xmlns:wps="http://schemas.microsoft.com/office/word/2010/wordprocessingShape" mc:Ignorable="w14 w15 w16se w16cid wp14">
   <w:abstractNum w:abstractNumId="0" w15:restartNumberingAfterBreak="0">
     <w:nsid w:val="6562274F"/>
     <w:multiLevelType w:val="hybridMultilevel"/>
@@ -3798,7 +3734,7 @@
 </file>
 
 <file path=word/styles.xml><?xml version="1.0" encoding="utf-8"?>
-<w:styles xmlns:mc="http://schemas.openxmlformats.org/markup-compatibility/2006" xmlns:r="http://schemas.openxmlformats.org/officeDocument/2006/relationships" xmlns:w="http://schemas.openxmlformats.org/wordprocessingml/2006/main" xmlns:w14="http://schemas.microsoft.com/office/word/2010/wordml" xmlns:w15="http://schemas.microsoft.com/office/word/2012/wordml" xmlns:w16se="http://schemas.microsoft.com/office/word/2015/wordml/symex" mc:Ignorable="w14 w15 w16se">
+<w:styles xmlns:mc="http://schemas.openxmlformats.org/markup-compatibility/2006" xmlns:r="http://schemas.openxmlformats.org/officeDocument/2006/relationships" xmlns:w="http://schemas.openxmlformats.org/wordprocessingml/2006/main" xmlns:w14="http://schemas.microsoft.com/office/word/2010/wordml" xmlns:w15="http://schemas.microsoft.com/office/word/2012/wordml" xmlns:w16cid="http://schemas.microsoft.com/office/word/2016/wordml/cid" xmlns:w16se="http://schemas.microsoft.com/office/word/2015/wordml/symex" mc:Ignorable="w14 w15 w16se w16cid">
   <w:docDefaults>
     <w:rPrDefault>
       <w:rPr>
@@ -4241,6 +4177,7 @@
   <w:style w:type="character" w:default="1" w:styleId="DefaultParagraphFont">
     <w:name w:val="Default Paragraph Font"/>
     <w:uiPriority w:val="1"/>
+    <w:semiHidden/>
     <w:unhideWhenUsed/>
   </w:style>
   <w:style w:type="table" w:default="1" w:styleId="TableNormal">
@@ -4718,7 +4655,7 @@
 </file>
 
 <file path=customXml/itemProps1.xml><?xml version="1.0" encoding="utf-8"?>
-<ds:datastoreItem xmlns:ds="http://schemas.openxmlformats.org/officeDocument/2006/customXml" ds:itemID="{2E68E07F-47E0-4339-BE95-2687029A779A}">
+<ds:datastoreItem xmlns:ds="http://schemas.openxmlformats.org/officeDocument/2006/customXml" ds:itemID="{07CB5A25-94AC-4FCF-B4E8-1AFFCD37E7EC}">
   <ds:schemaRefs>
     <ds:schemaRef ds:uri="http://schemas.openxmlformats.org/officeDocument/2006/bibliography"/>
   </ds:schemaRefs>

</xml_diff>